<commit_message>
Mise à jour du rapport, affichage des details sur tous les grapgiques, mise au propre des commentaires
</commit_message>
<xml_diff>
--- a/Rapport/R_PlotThatLine.docx
+++ b/Rapport/R_PlotThatLine.docx
@@ -1,6 +1,6 @@
 
 <file path=word/document.xml><?xml version="1.0" encoding="utf-8"?>
-<w:document xmlns:wpc="http://schemas.microsoft.com/office/word/2010/wordprocessingCanvas" xmlns:cx="http://schemas.microsoft.com/office/drawing/2014/chartex" xmlns:cx1="http://schemas.microsoft.com/office/drawing/2015/9/8/chartex" xmlns:cx2="http://schemas.microsoft.com/office/drawing/2015/10/21/chartex" xmlns:cx3="http://schemas.microsoft.com/office/drawing/2016/5/9/chartex" xmlns:cx4="http://schemas.microsoft.com/office/drawing/2016/5/10/chartex" xmlns:cx5="http://schemas.microsoft.com/office/drawing/2016/5/11/chartex" xmlns:cx6="http://schemas.microsoft.com/office/drawing/2016/5/12/chartex" xmlns:cx7="http://schemas.microsoft.com/office/drawing/2016/5/13/chartex" xmlns:cx8="http://schemas.microsoft.com/office/drawing/2016/5/14/chartex" xmlns:mc="http://schemas.openxmlformats.org/markup-compatibility/2006" xmlns:aink="http://schemas.microsoft.com/office/drawing/2016/ink" xmlns:am3d="http://schemas.microsoft.com/office/drawing/2017/model3d" xmlns:o="urn:schemas-microsoft-com:office:office" xmlns:oel="http://schemas.microsoft.com/office/2019/extlst" xmlns:r="http://schemas.openxmlformats.org/officeDocument/2006/relationships" xmlns:m="http://schemas.openxmlformats.org/officeDocument/2006/math" xmlns:v="urn:schemas-microsoft-com:vml" xmlns:wp14="http://schemas.microsoft.com/office/word/2010/wordprocessingDrawing" xmlns:wp="http://schemas.openxmlformats.org/drawingml/2006/wordprocessingDrawing" xmlns:w10="urn:schemas-microsoft-com:office:word" xmlns:w="http://schemas.openxmlformats.org/wordprocessingml/2006/main" xmlns:w14="http://schemas.microsoft.com/office/word/2010/wordml" xmlns:w15="http://schemas.microsoft.com/office/word/2012/wordml" xmlns:w16cex="http://schemas.microsoft.com/office/word/2018/wordml/cex" xmlns:w16cid="http://schemas.microsoft.com/office/word/2016/wordml/cid" xmlns:w16="http://schemas.microsoft.com/office/word/2018/wordml" xmlns:w16du="http://schemas.microsoft.com/office/word/2023/wordml/word16du" xmlns:w16sdtdh="http://schemas.microsoft.com/office/word/2020/wordml/sdtdatahash" xmlns:w16se="http://schemas.microsoft.com/office/word/2015/wordml/symex" xmlns:wpg="http://schemas.microsoft.com/office/word/2010/wordprocessingGroup" xmlns:wpi="http://schemas.microsoft.com/office/word/2010/wordprocessingInk" xmlns:wne="http://schemas.microsoft.com/office/word/2006/wordml" xmlns:wps="http://schemas.microsoft.com/office/word/2010/wordprocessingShape" mc:Ignorable="w14 w15 w16se w16cid w16 w16cex w16sdtdh w16du wp14">
+<w:document xmlns:wpc="http://schemas.microsoft.com/office/word/2010/wordprocessingCanvas" xmlns:cx="http://schemas.microsoft.com/office/drawing/2014/chartex" xmlns:cx1="http://schemas.microsoft.com/office/drawing/2015/9/8/chartex" xmlns:cx2="http://schemas.microsoft.com/office/drawing/2015/10/21/chartex" xmlns:cx3="http://schemas.microsoft.com/office/drawing/2016/5/9/chartex" xmlns:cx4="http://schemas.microsoft.com/office/drawing/2016/5/10/chartex" xmlns:cx5="http://schemas.microsoft.com/office/drawing/2016/5/11/chartex" xmlns:cx6="http://schemas.microsoft.com/office/drawing/2016/5/12/chartex" xmlns:cx7="http://schemas.microsoft.com/office/drawing/2016/5/13/chartex" xmlns:cx8="http://schemas.microsoft.com/office/drawing/2016/5/14/chartex" xmlns:mc="http://schemas.openxmlformats.org/markup-compatibility/2006" xmlns:aink="http://schemas.microsoft.com/office/drawing/2016/ink" xmlns:am3d="http://schemas.microsoft.com/office/drawing/2017/model3d" xmlns:o="urn:schemas-microsoft-com:office:office" xmlns:oel="http://schemas.microsoft.com/office/2019/extlst" xmlns:r="http://schemas.openxmlformats.org/officeDocument/2006/relationships" xmlns:m="http://schemas.openxmlformats.org/officeDocument/2006/math" xmlns:v="urn:schemas-microsoft-com:vml" xmlns:wp14="http://schemas.microsoft.com/office/word/2010/wordprocessingDrawing" xmlns:wp="http://schemas.openxmlformats.org/drawingml/2006/wordprocessingDrawing" xmlns:w10="urn:schemas-microsoft-com:office:word" xmlns:w="http://schemas.openxmlformats.org/wordprocessingml/2006/main" xmlns:w14="http://schemas.microsoft.com/office/word/2010/wordml" xmlns:w15="http://schemas.microsoft.com/office/word/2012/wordml" xmlns:w16cex="http://schemas.microsoft.com/office/word/2018/wordml/cex" xmlns:w16cid="http://schemas.microsoft.com/office/word/2016/wordml/cid" xmlns:w16="http://schemas.microsoft.com/office/word/2018/wordml" xmlns:w16sdtdh="http://schemas.microsoft.com/office/word/2020/wordml/sdtdatahash" xmlns:w16se="http://schemas.microsoft.com/office/word/2015/wordml/symex" xmlns:wpg="http://schemas.microsoft.com/office/word/2010/wordprocessingGroup" xmlns:wpi="http://schemas.microsoft.com/office/word/2010/wordprocessingInk" xmlns:wne="http://schemas.microsoft.com/office/word/2006/wordml" xmlns:wps="http://schemas.microsoft.com/office/word/2010/wordprocessingShape" mc:Ignorable="w14 w15 w16se w16cid w16 w16cex w16sdtdh wp14">
   <w:body>
     <w:p>
       <w:pPr>
@@ -24,16 +24,13 @@
       </w:pPr>
       <w:r>
         <w:rPr>
-          <w:rFonts w:cs="Arial"/>
           <w:noProof/>
-          <w:sz w:val="22"/>
-          <w:szCs w:val="22"/>
         </w:rPr>
         <w:drawing>
-          <wp:inline distT="0" distB="0" distL="0" distR="0" wp14:anchorId="449D7911" wp14:editId="683A57B7">
-            <wp:extent cx="3134995" cy="2558415"/>
-            <wp:effectExtent l="19050" t="0" r="8255" b="0"/>
-            <wp:docPr id="3" name="Image 3"/>
+          <wp:inline distT="0" distB="0" distL="0" distR="0" wp14:anchorId="3C13BF3A" wp14:editId="1D7DC470">
+            <wp:extent cx="3438525" cy="2676525"/>
+            <wp:effectExtent l="0" t="0" r="0" b="0"/>
+            <wp:docPr id="5" name="Image 5" descr="Japan Crypto Photos and Images"/>
             <wp:cNvGraphicFramePr>
               <a:graphicFrameLocks xmlns:a="http://schemas.openxmlformats.org/drawingml/2006/main" noChangeAspect="1"/>
             </wp:cNvGraphicFramePr>
@@ -41,53 +38,45 @@
               <a:graphicData uri="http://schemas.openxmlformats.org/drawingml/2006/picture">
                 <pic:pic xmlns:pic="http://schemas.openxmlformats.org/drawingml/2006/picture">
                   <pic:nvPicPr>
-                    <pic:cNvPr id="0" name="Picture 3"/>
+                    <pic:cNvPr id="0" name="Picture 4" descr="Japan Crypto Photos and Images"/>
                     <pic:cNvPicPr>
                       <a:picLocks noChangeAspect="1" noChangeArrowheads="1"/>
                     </pic:cNvPicPr>
                   </pic:nvPicPr>
-                  <pic:blipFill>
-                    <a:blip r:embed="rId11" cstate="print"/>
-                    <a:srcRect/>
-                    <a:stretch>
-                      <a:fillRect/>
-                    </a:stretch>
+                  <pic:blipFill rotWithShape="1">
+                    <a:blip r:embed="rId11">
+                      <a:extLst>
+                        <a:ext uri="{28A0092B-C50C-407E-A947-70E740481C1C}">
+                          <a14:useLocalDpi xmlns:a14="http://schemas.microsoft.com/office/drawing/2010/main" val="0"/>
+                        </a:ext>
+                      </a:extLst>
+                    </a:blip>
+                    <a:srcRect b="-357"/>
+                    <a:stretch/>
                   </pic:blipFill>
                   <pic:spPr bwMode="auto">
                     <a:xfrm>
                       <a:off x="0" y="0"/>
-                      <a:ext cx="3134995" cy="2558415"/>
+                      <a:ext cx="3438525" cy="2676525"/>
                     </a:xfrm>
                     <a:prstGeom prst="rect">
                       <a:avLst/>
                     </a:prstGeom>
                     <a:noFill/>
-                    <a:ln w="9525">
+                    <a:ln>
                       <a:noFill/>
-                      <a:miter lim="800000"/>
-                      <a:headEnd/>
-                      <a:tailEnd/>
                     </a:ln>
+                    <a:extLst>
+                      <a:ext uri="{53640926-AAD7-44D8-BBD7-CCE9431645EC}">
+                        <a14:shadowObscured xmlns:a14="http://schemas.microsoft.com/office/drawing/2010/main"/>
+                      </a:ext>
+                    </a:extLst>
                   </pic:spPr>
                 </pic:pic>
               </a:graphicData>
             </a:graphic>
           </wp:inline>
         </w:drawing>
-      </w:r>
-    </w:p>
-    <w:p>
-      <w:pPr>
-        <w:jc w:val="center"/>
-      </w:pPr>
-      <w:r>
-        <w:t>(</w:t>
-      </w:r>
-      <w:r>
-        <w:t>Une</w:t>
-      </w:r>
-      <w:r>
-        <w:t xml:space="preserve"> image originale représentant le projet)</w:t>
       </w:r>
     </w:p>
     <w:p>
@@ -115,8 +104,10 @@
           <w:bCs w:val="0"/>
           <w:caps w:val="0"/>
           <w:noProof/>
+          <w:kern w:val="2"/>
           <w:sz w:val="22"/>
           <w:szCs w:val="22"/>
+          <w14:ligatures w14:val="standardContextual"/>
         </w:rPr>
       </w:pPr>
       <w:r>
@@ -152,7 +143,7 @@
         </w:rPr>
         <w:fldChar w:fldCharType="separate"/>
       </w:r>
-      <w:hyperlink w:anchor="_Toc308526316" w:history="1">
+      <w:hyperlink w:anchor="_Toc181187195" w:history="1">
         <w:r>
           <w:rPr>
             <w:rStyle w:val="Lienhypertexte"/>
@@ -167,8 +158,10 @@
             <w:bCs w:val="0"/>
             <w:caps w:val="0"/>
             <w:noProof/>
+            <w:kern w:val="2"/>
             <w:sz w:val="22"/>
             <w:szCs w:val="22"/>
+            <w14:ligatures w14:val="standardContextual"/>
           </w:rPr>
           <w:tab/>
         </w:r>
@@ -177,7 +170,7 @@
             <w:rStyle w:val="Lienhypertexte"/>
             <w:noProof/>
           </w:rPr>
-          <w:t>Spécifications</w:t>
+          <w:t>Introduction</w:t>
         </w:r>
         <w:r>
           <w:rPr>
@@ -198,7 +191,7 @@
             <w:noProof/>
             <w:webHidden/>
           </w:rPr>
-          <w:instrText xml:space="preserve"> PAGEREF _Toc308526316 \h </w:instrText>
+          <w:instrText xml:space="preserve"> PAGEREF _Toc181187195 \h </w:instrText>
         </w:r>
         <w:r>
           <w:rPr>
@@ -240,11 +233,13 @@
           <w:rFonts w:eastAsiaTheme="minorEastAsia" w:cstheme="minorBidi"/>
           <w:smallCaps w:val="0"/>
           <w:noProof/>
+          <w:kern w:val="2"/>
           <w:sz w:val="22"/>
           <w:szCs w:val="22"/>
+          <w14:ligatures w14:val="standardContextual"/>
         </w:rPr>
       </w:pPr>
-      <w:hyperlink w:anchor="_Toc308526317" w:history="1">
+      <w:hyperlink w:anchor="_Toc181187196" w:history="1">
         <w:r>
           <w:rPr>
             <w:rStyle w:val="Lienhypertexte"/>
@@ -257,8 +252,10 @@
             <w:rFonts w:eastAsiaTheme="minorEastAsia" w:cstheme="minorBidi"/>
             <w:smallCaps w:val="0"/>
             <w:noProof/>
+            <w:kern w:val="2"/>
             <w:sz w:val="22"/>
             <w:szCs w:val="22"/>
+            <w14:ligatures w14:val="standardContextual"/>
           </w:rPr>
           <w:tab/>
         </w:r>
@@ -288,7 +285,7 @@
             <w:noProof/>
             <w:webHidden/>
           </w:rPr>
-          <w:instrText xml:space="preserve"> PAGEREF _Toc308526317 \h </w:instrText>
+          <w:instrText xml:space="preserve"> PAGEREF _Toc181187196 \h </w:instrText>
         </w:r>
         <w:r>
           <w:rPr>
@@ -330,11 +327,13 @@
           <w:rFonts w:eastAsiaTheme="minorEastAsia" w:cstheme="minorBidi"/>
           <w:smallCaps w:val="0"/>
           <w:noProof/>
+          <w:kern w:val="2"/>
           <w:sz w:val="22"/>
           <w:szCs w:val="22"/>
+          <w14:ligatures w14:val="standardContextual"/>
         </w:rPr>
       </w:pPr>
-      <w:hyperlink w:anchor="_Toc308526318" w:history="1">
+      <w:hyperlink w:anchor="_Toc181187197" w:history="1">
         <w:r>
           <w:rPr>
             <w:rStyle w:val="Lienhypertexte"/>
@@ -347,8 +346,10 @@
             <w:rFonts w:eastAsiaTheme="minorEastAsia" w:cstheme="minorBidi"/>
             <w:smallCaps w:val="0"/>
             <w:noProof/>
+            <w:kern w:val="2"/>
             <w:sz w:val="22"/>
             <w:szCs w:val="22"/>
+            <w14:ligatures w14:val="standardContextual"/>
           </w:rPr>
           <w:tab/>
         </w:r>
@@ -378,7 +379,7 @@
             <w:noProof/>
             <w:webHidden/>
           </w:rPr>
-          <w:instrText xml:space="preserve"> PAGEREF _Toc308526318 \h </w:instrText>
+          <w:instrText xml:space="preserve"> PAGEREF _Toc181187197 \h </w:instrText>
         </w:r>
         <w:r>
           <w:rPr>
@@ -420,11 +421,13 @@
           <w:rFonts w:eastAsiaTheme="minorEastAsia" w:cstheme="minorBidi"/>
           <w:smallCaps w:val="0"/>
           <w:noProof/>
+          <w:kern w:val="2"/>
           <w:sz w:val="22"/>
           <w:szCs w:val="22"/>
+          <w14:ligatures w14:val="standardContextual"/>
         </w:rPr>
       </w:pPr>
-      <w:hyperlink w:anchor="_Toc308526319" w:history="1">
+      <w:hyperlink w:anchor="_Toc181187198" w:history="1">
         <w:r>
           <w:rPr>
             <w:rStyle w:val="Lienhypertexte"/>
@@ -437,8 +440,10 @@
             <w:rFonts w:eastAsiaTheme="minorEastAsia" w:cstheme="minorBidi"/>
             <w:smallCaps w:val="0"/>
             <w:noProof/>
+            <w:kern w:val="2"/>
             <w:sz w:val="22"/>
             <w:szCs w:val="22"/>
+            <w14:ligatures w14:val="standardContextual"/>
           </w:rPr>
           <w:tab/>
         </w:r>
@@ -468,7 +473,7 @@
             <w:noProof/>
             <w:webHidden/>
           </w:rPr>
-          <w:instrText xml:space="preserve"> PAGEREF _Toc308526319 \h </w:instrText>
+          <w:instrText xml:space="preserve"> PAGEREF _Toc181187198 \h </w:instrText>
         </w:r>
         <w:r>
           <w:rPr>
@@ -510,11 +515,13 @@
           <w:rFonts w:eastAsiaTheme="minorEastAsia" w:cstheme="minorBidi"/>
           <w:smallCaps w:val="0"/>
           <w:noProof/>
+          <w:kern w:val="2"/>
           <w:sz w:val="22"/>
           <w:szCs w:val="22"/>
+          <w14:ligatures w14:val="standardContextual"/>
         </w:rPr>
       </w:pPr>
-      <w:hyperlink w:anchor="_Toc308526320" w:history="1">
+      <w:hyperlink w:anchor="_Toc181187199" w:history="1">
         <w:r>
           <w:rPr>
             <w:rStyle w:val="Lienhypertexte"/>
@@ -527,8 +534,10 @@
             <w:rFonts w:eastAsiaTheme="minorEastAsia" w:cstheme="minorBidi"/>
             <w:smallCaps w:val="0"/>
             <w:noProof/>
+            <w:kern w:val="2"/>
             <w:sz w:val="22"/>
             <w:szCs w:val="22"/>
+            <w14:ligatures w14:val="standardContextual"/>
           </w:rPr>
           <w:tab/>
         </w:r>
@@ -558,7 +567,7 @@
             <w:noProof/>
             <w:webHidden/>
           </w:rPr>
-          <w:instrText xml:space="preserve"> PAGEREF _Toc308526320 \h </w:instrText>
+          <w:instrText xml:space="preserve"> PAGEREF _Toc181187199 \h </w:instrText>
         </w:r>
         <w:r>
           <w:rPr>
@@ -600,11 +609,13 @@
           <w:rFonts w:eastAsiaTheme="minorEastAsia" w:cstheme="minorBidi"/>
           <w:smallCaps w:val="0"/>
           <w:noProof/>
+          <w:kern w:val="2"/>
           <w:sz w:val="22"/>
           <w:szCs w:val="22"/>
+          <w14:ligatures w14:val="standardContextual"/>
         </w:rPr>
       </w:pPr>
-      <w:hyperlink w:anchor="_Toc308526321" w:history="1">
+      <w:hyperlink w:anchor="_Toc181187200" w:history="1">
         <w:r>
           <w:rPr>
             <w:rStyle w:val="Lienhypertexte"/>
@@ -617,8 +628,10 @@
             <w:rFonts w:eastAsiaTheme="minorEastAsia" w:cstheme="minorBidi"/>
             <w:smallCaps w:val="0"/>
             <w:noProof/>
+            <w:kern w:val="2"/>
             <w:sz w:val="22"/>
             <w:szCs w:val="22"/>
+            <w14:ligatures w14:val="standardContextual"/>
           </w:rPr>
           <w:tab/>
         </w:r>
@@ -648,7 +661,7 @@
             <w:noProof/>
             <w:webHidden/>
           </w:rPr>
-          <w:instrText xml:space="preserve"> PAGEREF _Toc308526321 \h </w:instrText>
+          <w:instrText xml:space="preserve"> PAGEREF _Toc181187200 \h </w:instrText>
         </w:r>
         <w:r>
           <w:rPr>
@@ -691,11 +704,13 @@
           <w:i w:val="0"/>
           <w:iCs w:val="0"/>
           <w:noProof/>
+          <w:kern w:val="2"/>
           <w:sz w:val="22"/>
           <w:szCs w:val="22"/>
+          <w14:ligatures w14:val="standardContextual"/>
         </w:rPr>
       </w:pPr>
-      <w:hyperlink w:anchor="_Toc308526322" w:history="1">
+      <w:hyperlink w:anchor="_Toc181187201" w:history="1">
         <w:r>
           <w:rPr>
             <w:rStyle w:val="Lienhypertexte"/>
@@ -709,8 +724,10 @@
             <w:i w:val="0"/>
             <w:iCs w:val="0"/>
             <w:noProof/>
+            <w:kern w:val="2"/>
             <w:sz w:val="22"/>
             <w:szCs w:val="22"/>
+            <w14:ligatures w14:val="standardContextual"/>
           </w:rPr>
           <w:tab/>
         </w:r>
@@ -740,7 +757,7 @@
             <w:noProof/>
             <w:webHidden/>
           </w:rPr>
-          <w:instrText xml:space="preserve"> PAGEREF _Toc308526322 \h </w:instrText>
+          <w:instrText xml:space="preserve"> PAGEREF _Toc181187201 \h </w:instrText>
         </w:r>
         <w:r>
           <w:rPr>
@@ -783,11 +800,13 @@
           <w:i w:val="0"/>
           <w:iCs w:val="0"/>
           <w:noProof/>
+          <w:kern w:val="2"/>
           <w:sz w:val="22"/>
           <w:szCs w:val="22"/>
+          <w14:ligatures w14:val="standardContextual"/>
         </w:rPr>
       </w:pPr>
-      <w:hyperlink w:anchor="_Toc308526323" w:history="1">
+      <w:hyperlink w:anchor="_Toc181187202" w:history="1">
         <w:r>
           <w:rPr>
             <w:rStyle w:val="Lienhypertexte"/>
@@ -801,8 +820,10 @@
             <w:i w:val="0"/>
             <w:iCs w:val="0"/>
             <w:noProof/>
+            <w:kern w:val="2"/>
             <w:sz w:val="22"/>
             <w:szCs w:val="22"/>
+            <w14:ligatures w14:val="standardContextual"/>
           </w:rPr>
           <w:tab/>
         </w:r>
@@ -832,7 +853,7 @@
             <w:noProof/>
             <w:webHidden/>
           </w:rPr>
-          <w:instrText xml:space="preserve"> PAGEREF _Toc308526323 \h </w:instrText>
+          <w:instrText xml:space="preserve"> PAGEREF _Toc181187202 \h </w:instrText>
         </w:r>
         <w:r>
           <w:rPr>
@@ -875,11 +896,13 @@
           <w:i w:val="0"/>
           <w:iCs w:val="0"/>
           <w:noProof/>
+          <w:kern w:val="2"/>
           <w:sz w:val="22"/>
           <w:szCs w:val="22"/>
+          <w14:ligatures w14:val="standardContextual"/>
         </w:rPr>
       </w:pPr>
-      <w:hyperlink w:anchor="_Toc308526324" w:history="1">
+      <w:hyperlink w:anchor="_Toc181187203" w:history="1">
         <w:r>
           <w:rPr>
             <w:rStyle w:val="Lienhypertexte"/>
@@ -893,8 +916,10 @@
             <w:i w:val="0"/>
             <w:iCs w:val="0"/>
             <w:noProof/>
+            <w:kern w:val="2"/>
             <w:sz w:val="22"/>
             <w:szCs w:val="22"/>
+            <w14:ligatures w14:val="standardContextual"/>
           </w:rPr>
           <w:tab/>
         </w:r>
@@ -924,7 +949,7 @@
             <w:noProof/>
             <w:webHidden/>
           </w:rPr>
-          <w:instrText xml:space="preserve"> PAGEREF _Toc308526324 \h </w:instrText>
+          <w:instrText xml:space="preserve"> PAGEREF _Toc181187203 \h </w:instrText>
         </w:r>
         <w:r>
           <w:rPr>
@@ -967,11 +992,13 @@
           <w:i w:val="0"/>
           <w:iCs w:val="0"/>
           <w:noProof/>
+          <w:kern w:val="2"/>
           <w:sz w:val="22"/>
           <w:szCs w:val="22"/>
+          <w14:ligatures w14:val="standardContextual"/>
         </w:rPr>
       </w:pPr>
-      <w:hyperlink w:anchor="_Toc308526325" w:history="1">
+      <w:hyperlink w:anchor="_Toc181187204" w:history="1">
         <w:r>
           <w:rPr>
             <w:rStyle w:val="Lienhypertexte"/>
@@ -985,8 +1012,10 @@
             <w:i w:val="0"/>
             <w:iCs w:val="0"/>
             <w:noProof/>
+            <w:kern w:val="2"/>
             <w:sz w:val="22"/>
             <w:szCs w:val="22"/>
+            <w14:ligatures w14:val="standardContextual"/>
           </w:rPr>
           <w:tab/>
         </w:r>
@@ -1016,7 +1045,7 @@
             <w:noProof/>
             <w:webHidden/>
           </w:rPr>
-          <w:instrText xml:space="preserve"> PAGEREF _Toc308526325 \h </w:instrText>
+          <w:instrText xml:space="preserve"> PAGEREF _Toc181187204 \h </w:instrText>
         </w:r>
         <w:r>
           <w:rPr>
@@ -1059,11 +1088,13 @@
           <w:i w:val="0"/>
           <w:iCs w:val="0"/>
           <w:noProof/>
+          <w:kern w:val="2"/>
           <w:sz w:val="22"/>
           <w:szCs w:val="22"/>
+          <w14:ligatures w14:val="standardContextual"/>
         </w:rPr>
       </w:pPr>
-      <w:hyperlink w:anchor="_Toc308526326" w:history="1">
+      <w:hyperlink w:anchor="_Toc181187205" w:history="1">
         <w:r>
           <w:rPr>
             <w:rStyle w:val="Lienhypertexte"/>
@@ -1077,8 +1108,10 @@
             <w:i w:val="0"/>
             <w:iCs w:val="0"/>
             <w:noProof/>
+            <w:kern w:val="2"/>
             <w:sz w:val="22"/>
             <w:szCs w:val="22"/>
+            <w14:ligatures w14:val="standardContextual"/>
           </w:rPr>
           <w:tab/>
         </w:r>
@@ -1108,7 +1141,7 @@
             <w:noProof/>
             <w:webHidden/>
           </w:rPr>
-          <w:instrText xml:space="preserve"> PAGEREF _Toc308526326 \h </w:instrText>
+          <w:instrText xml:space="preserve"> PAGEREF _Toc181187205 \h </w:instrText>
         </w:r>
         <w:r>
           <w:rPr>
@@ -1128,7 +1161,7 @@
             <w:noProof/>
             <w:webHidden/>
           </w:rPr>
-          <w:t>4</w:t>
+          <w:t>3</w:t>
         </w:r>
         <w:r>
           <w:rPr>
@@ -1151,11 +1184,13 @@
           <w:i w:val="0"/>
           <w:iCs w:val="0"/>
           <w:noProof/>
+          <w:kern w:val="2"/>
           <w:sz w:val="22"/>
           <w:szCs w:val="22"/>
+          <w14:ligatures w14:val="standardContextual"/>
         </w:rPr>
       </w:pPr>
-      <w:hyperlink w:anchor="_Toc308526327" w:history="1">
+      <w:hyperlink w:anchor="_Toc181187206" w:history="1">
         <w:r>
           <w:rPr>
             <w:rStyle w:val="Lienhypertexte"/>
@@ -1169,8 +1204,10 @@
             <w:i w:val="0"/>
             <w:iCs w:val="0"/>
             <w:noProof/>
+            <w:kern w:val="2"/>
             <w:sz w:val="22"/>
             <w:szCs w:val="22"/>
+            <w14:ligatures w14:val="standardContextual"/>
           </w:rPr>
           <w:tab/>
         </w:r>
@@ -1200,7 +1237,7 @@
             <w:noProof/>
             <w:webHidden/>
           </w:rPr>
-          <w:instrText xml:space="preserve"> PAGEREF _Toc308526327 \h </w:instrText>
+          <w:instrText xml:space="preserve"> PAGEREF _Toc181187206 \h </w:instrText>
         </w:r>
         <w:r>
           <w:rPr>
@@ -1243,11 +1280,13 @@
           <w:i w:val="0"/>
           <w:iCs w:val="0"/>
           <w:noProof/>
+          <w:kern w:val="2"/>
           <w:sz w:val="22"/>
           <w:szCs w:val="22"/>
+          <w14:ligatures w14:val="standardContextual"/>
         </w:rPr>
       </w:pPr>
-      <w:hyperlink w:anchor="_Toc308526328" w:history="1">
+      <w:hyperlink w:anchor="_Toc181187207" w:history="1">
         <w:r>
           <w:rPr>
             <w:rStyle w:val="Lienhypertexte"/>
@@ -1261,8 +1300,10 @@
             <w:i w:val="0"/>
             <w:iCs w:val="0"/>
             <w:noProof/>
+            <w:kern w:val="2"/>
             <w:sz w:val="22"/>
             <w:szCs w:val="22"/>
+            <w14:ligatures w14:val="standardContextual"/>
           </w:rPr>
           <w:tab/>
         </w:r>
@@ -1292,187 +1333,7 @@
             <w:noProof/>
             <w:webHidden/>
           </w:rPr>
-          <w:instrText xml:space="preserve"> PAGEREF _Toc308526328 \h </w:instrText>
-        </w:r>
-        <w:r>
-          <w:rPr>
-            <w:noProof/>
-            <w:webHidden/>
-          </w:rPr>
-        </w:r>
-        <w:r>
-          <w:rPr>
-            <w:noProof/>
-            <w:webHidden/>
-          </w:rPr>
-          <w:fldChar w:fldCharType="separate"/>
-        </w:r>
-        <w:r>
-          <w:rPr>
-            <w:noProof/>
-            <w:webHidden/>
-          </w:rPr>
-          <w:t>4</w:t>
-        </w:r>
-        <w:r>
-          <w:rPr>
-            <w:noProof/>
-            <w:webHidden/>
-          </w:rPr>
-          <w:fldChar w:fldCharType="end"/>
-        </w:r>
-      </w:hyperlink>
-    </w:p>
-    <w:p>
-      <w:pPr>
-        <w:pStyle w:val="TM2"/>
-        <w:tabs>
-          <w:tab w:val="left" w:pos="800"/>
-          <w:tab w:val="right" w:leader="dot" w:pos="9060"/>
-        </w:tabs>
-        <w:rPr>
-          <w:rFonts w:eastAsiaTheme="minorEastAsia" w:cstheme="minorBidi"/>
-          <w:smallCaps w:val="0"/>
-          <w:noProof/>
-          <w:sz w:val="22"/>
-          <w:szCs w:val="22"/>
-        </w:rPr>
-      </w:pPr>
-      <w:hyperlink w:anchor="_Toc308526329" w:history="1">
-        <w:r>
-          <w:rPr>
-            <w:rStyle w:val="Lienhypertexte"/>
-            <w:noProof/>
-          </w:rPr>
-          <w:t>1.6</w:t>
-        </w:r>
-        <w:r>
-          <w:rPr>
-            <w:rFonts w:eastAsiaTheme="minorEastAsia" w:cstheme="minorBidi"/>
-            <w:smallCaps w:val="0"/>
-            <w:noProof/>
-            <w:sz w:val="22"/>
-            <w:szCs w:val="22"/>
-          </w:rPr>
-          <w:tab/>
-        </w:r>
-        <w:r>
-          <w:rPr>
-            <w:rStyle w:val="Lienhypertexte"/>
-            <w:noProof/>
-          </w:rPr>
-          <w:t>Les points suivants seront évalués</w:t>
-        </w:r>
-        <w:r>
-          <w:rPr>
-            <w:noProof/>
-            <w:webHidden/>
-          </w:rPr>
-          <w:tab/>
-        </w:r>
-        <w:r>
-          <w:rPr>
-            <w:noProof/>
-            <w:webHidden/>
-          </w:rPr>
-          <w:fldChar w:fldCharType="begin"/>
-        </w:r>
-        <w:r>
-          <w:rPr>
-            <w:noProof/>
-            <w:webHidden/>
-          </w:rPr>
-          <w:instrText xml:space="preserve"> PAGEREF _Toc308526329 \h </w:instrText>
-        </w:r>
-        <w:r>
-          <w:rPr>
-            <w:noProof/>
-            <w:webHidden/>
-          </w:rPr>
-        </w:r>
-        <w:r>
-          <w:rPr>
-            <w:noProof/>
-            <w:webHidden/>
-          </w:rPr>
-          <w:fldChar w:fldCharType="separate"/>
-        </w:r>
-        <w:r>
-          <w:rPr>
-            <w:noProof/>
-            <w:webHidden/>
-          </w:rPr>
-          <w:t>4</w:t>
-        </w:r>
-        <w:r>
-          <w:rPr>
-            <w:noProof/>
-            <w:webHidden/>
-          </w:rPr>
-          <w:fldChar w:fldCharType="end"/>
-        </w:r>
-      </w:hyperlink>
-    </w:p>
-    <w:p>
-      <w:pPr>
-        <w:pStyle w:val="TM2"/>
-        <w:tabs>
-          <w:tab w:val="left" w:pos="800"/>
-          <w:tab w:val="right" w:leader="dot" w:pos="9060"/>
-        </w:tabs>
-        <w:rPr>
-          <w:rFonts w:eastAsiaTheme="minorEastAsia" w:cstheme="minorBidi"/>
-          <w:smallCaps w:val="0"/>
-          <w:noProof/>
-          <w:sz w:val="22"/>
-          <w:szCs w:val="22"/>
-        </w:rPr>
-      </w:pPr>
-      <w:hyperlink w:anchor="_Toc308526330" w:history="1">
-        <w:r>
-          <w:rPr>
-            <w:rStyle w:val="Lienhypertexte"/>
-            <w:noProof/>
-          </w:rPr>
-          <w:t>1.7</w:t>
-        </w:r>
-        <w:r>
-          <w:rPr>
-            <w:rFonts w:eastAsiaTheme="minorEastAsia" w:cstheme="minorBidi"/>
-            <w:smallCaps w:val="0"/>
-            <w:noProof/>
-            <w:sz w:val="22"/>
-            <w:szCs w:val="22"/>
-          </w:rPr>
-          <w:tab/>
-        </w:r>
-        <w:r>
-          <w:rPr>
-            <w:rStyle w:val="Lienhypertexte"/>
-            <w:noProof/>
-          </w:rPr>
-          <w:t>Validation et conditions de réussite</w:t>
-        </w:r>
-        <w:r>
-          <w:rPr>
-            <w:noProof/>
-            <w:webHidden/>
-          </w:rPr>
-          <w:tab/>
-        </w:r>
-        <w:r>
-          <w:rPr>
-            <w:noProof/>
-            <w:webHidden/>
-          </w:rPr>
-          <w:fldChar w:fldCharType="begin"/>
-        </w:r>
-        <w:r>
-          <w:rPr>
-            <w:noProof/>
-            <w:webHidden/>
-          </w:rPr>
-          <w:instrText xml:space="preserve"> PAGEREF _Toc308526330 \h </w:instrText>
+          <w:instrText xml:space="preserve"> PAGEREF _Toc181187207 \h </w:instrText>
         </w:r>
         <w:r>
           <w:rPr>
@@ -1516,11 +1377,13 @@
           <w:bCs w:val="0"/>
           <w:caps w:val="0"/>
           <w:noProof/>
+          <w:kern w:val="2"/>
           <w:sz w:val="22"/>
           <w:szCs w:val="22"/>
+          <w14:ligatures w14:val="standardContextual"/>
         </w:rPr>
       </w:pPr>
-      <w:hyperlink w:anchor="_Toc308526331" w:history="1">
+      <w:hyperlink w:anchor="_Toc181187208" w:history="1">
         <w:r>
           <w:rPr>
             <w:rStyle w:val="Lienhypertexte"/>
@@ -1535,8 +1398,10 @@
             <w:bCs w:val="0"/>
             <w:caps w:val="0"/>
             <w:noProof/>
+            <w:kern w:val="2"/>
             <w:sz w:val="22"/>
             <w:szCs w:val="22"/>
+            <w14:ligatures w14:val="standardContextual"/>
           </w:rPr>
           <w:tab/>
         </w:r>
@@ -1545,7 +1410,7 @@
             <w:rStyle w:val="Lienhypertexte"/>
             <w:noProof/>
           </w:rPr>
-          <w:t>Planification Initiale</w:t>
+          <w:t>Planification</w:t>
         </w:r>
         <w:r>
           <w:rPr>
@@ -1566,7 +1431,7 @@
             <w:noProof/>
             <w:webHidden/>
           </w:rPr>
-          <w:instrText xml:space="preserve"> PAGEREF _Toc308526331 \h </w:instrText>
+          <w:instrText xml:space="preserve"> PAGEREF _Toc181187208 \h </w:instrText>
         </w:r>
         <w:r>
           <w:rPr>
@@ -1610,11 +1475,13 @@
           <w:bCs w:val="0"/>
           <w:caps w:val="0"/>
           <w:noProof/>
+          <w:kern w:val="2"/>
           <w:sz w:val="22"/>
           <w:szCs w:val="22"/>
+          <w14:ligatures w14:val="standardContextual"/>
         </w:rPr>
       </w:pPr>
-      <w:hyperlink w:anchor="_Toc308526332" w:history="1">
+      <w:hyperlink w:anchor="_Toc181187209" w:history="1">
         <w:r>
           <w:rPr>
             <w:rStyle w:val="Lienhypertexte"/>
@@ -1629,8 +1496,10 @@
             <w:bCs w:val="0"/>
             <w:caps w:val="0"/>
             <w:noProof/>
+            <w:kern w:val="2"/>
             <w:sz w:val="22"/>
             <w:szCs w:val="22"/>
+            <w14:ligatures w14:val="standardContextual"/>
           </w:rPr>
           <w:tab/>
         </w:r>
@@ -1639,7 +1508,7 @@
             <w:rStyle w:val="Lienhypertexte"/>
             <w:noProof/>
           </w:rPr>
-          <w:t>Analyse</w:t>
+          <w:t>Rapport de Tests</w:t>
         </w:r>
         <w:r>
           <w:rPr>
@@ -1660,367 +1529,7 @@
             <w:noProof/>
             <w:webHidden/>
           </w:rPr>
-          <w:instrText xml:space="preserve"> PAGEREF _Toc308526332 \h </w:instrText>
-        </w:r>
-        <w:r>
-          <w:rPr>
-            <w:noProof/>
-            <w:webHidden/>
-          </w:rPr>
-        </w:r>
-        <w:r>
-          <w:rPr>
-            <w:noProof/>
-            <w:webHidden/>
-          </w:rPr>
-          <w:fldChar w:fldCharType="separate"/>
-        </w:r>
-        <w:r>
-          <w:rPr>
-            <w:noProof/>
-            <w:webHidden/>
-          </w:rPr>
-          <w:t>4</w:t>
-        </w:r>
-        <w:r>
-          <w:rPr>
-            <w:noProof/>
-            <w:webHidden/>
-          </w:rPr>
-          <w:fldChar w:fldCharType="end"/>
-        </w:r>
-      </w:hyperlink>
-    </w:p>
-    <w:p>
-      <w:pPr>
-        <w:pStyle w:val="TM2"/>
-        <w:tabs>
-          <w:tab w:val="left" w:pos="800"/>
-          <w:tab w:val="right" w:leader="dot" w:pos="9060"/>
-        </w:tabs>
-        <w:rPr>
-          <w:rFonts w:eastAsiaTheme="minorEastAsia" w:cstheme="minorBidi"/>
-          <w:smallCaps w:val="0"/>
-          <w:noProof/>
-          <w:sz w:val="22"/>
-          <w:szCs w:val="22"/>
-        </w:rPr>
-      </w:pPr>
-      <w:hyperlink w:anchor="_Toc308526333" w:history="1">
-        <w:r>
-          <w:rPr>
-            <w:rStyle w:val="Lienhypertexte"/>
-            <w:noProof/>
-          </w:rPr>
-          <w:t>3.1</w:t>
-        </w:r>
-        <w:r>
-          <w:rPr>
-            <w:rFonts w:eastAsiaTheme="minorEastAsia" w:cstheme="minorBidi"/>
-            <w:smallCaps w:val="0"/>
-            <w:noProof/>
-            <w:sz w:val="22"/>
-            <w:szCs w:val="22"/>
-          </w:rPr>
-          <w:tab/>
-        </w:r>
-        <w:r>
-          <w:rPr>
-            <w:rStyle w:val="Lienhypertexte"/>
-            <w:noProof/>
-          </w:rPr>
-          <w:t>Opportunités</w:t>
-        </w:r>
-        <w:r>
-          <w:rPr>
-            <w:noProof/>
-            <w:webHidden/>
-          </w:rPr>
-          <w:tab/>
-        </w:r>
-        <w:r>
-          <w:rPr>
-            <w:noProof/>
-            <w:webHidden/>
-          </w:rPr>
-          <w:fldChar w:fldCharType="begin"/>
-        </w:r>
-        <w:r>
-          <w:rPr>
-            <w:noProof/>
-            <w:webHidden/>
-          </w:rPr>
-          <w:instrText xml:space="preserve"> PAGEREF _Toc308526333 \h </w:instrText>
-        </w:r>
-        <w:r>
-          <w:rPr>
-            <w:noProof/>
-            <w:webHidden/>
-          </w:rPr>
-        </w:r>
-        <w:r>
-          <w:rPr>
-            <w:noProof/>
-            <w:webHidden/>
-          </w:rPr>
-          <w:fldChar w:fldCharType="separate"/>
-        </w:r>
-        <w:r>
-          <w:rPr>
-            <w:noProof/>
-            <w:webHidden/>
-          </w:rPr>
-          <w:t>4</w:t>
-        </w:r>
-        <w:r>
-          <w:rPr>
-            <w:noProof/>
-            <w:webHidden/>
-          </w:rPr>
-          <w:fldChar w:fldCharType="end"/>
-        </w:r>
-      </w:hyperlink>
-    </w:p>
-    <w:p>
-      <w:pPr>
-        <w:pStyle w:val="TM2"/>
-        <w:tabs>
-          <w:tab w:val="left" w:pos="800"/>
-          <w:tab w:val="right" w:leader="dot" w:pos="9060"/>
-        </w:tabs>
-        <w:rPr>
-          <w:rFonts w:eastAsiaTheme="minorEastAsia" w:cstheme="minorBidi"/>
-          <w:smallCaps w:val="0"/>
-          <w:noProof/>
-          <w:sz w:val="22"/>
-          <w:szCs w:val="22"/>
-        </w:rPr>
-      </w:pPr>
-      <w:hyperlink w:anchor="_Toc308526334" w:history="1">
-        <w:r>
-          <w:rPr>
-            <w:rStyle w:val="Lienhypertexte"/>
-            <w:noProof/>
-          </w:rPr>
-          <w:t>3.2</w:t>
-        </w:r>
-        <w:r>
-          <w:rPr>
-            <w:rFonts w:eastAsiaTheme="minorEastAsia" w:cstheme="minorBidi"/>
-            <w:smallCaps w:val="0"/>
-            <w:noProof/>
-            <w:sz w:val="22"/>
-            <w:szCs w:val="22"/>
-          </w:rPr>
-          <w:tab/>
-        </w:r>
-        <w:r>
-          <w:rPr>
-            <w:rStyle w:val="Lienhypertexte"/>
-            <w:noProof/>
-          </w:rPr>
-          <w:t>Document d’analyse et conception</w:t>
-        </w:r>
-        <w:r>
-          <w:rPr>
-            <w:noProof/>
-            <w:webHidden/>
-          </w:rPr>
-          <w:tab/>
-        </w:r>
-        <w:r>
-          <w:rPr>
-            <w:noProof/>
-            <w:webHidden/>
-          </w:rPr>
-          <w:fldChar w:fldCharType="begin"/>
-        </w:r>
-        <w:r>
-          <w:rPr>
-            <w:noProof/>
-            <w:webHidden/>
-          </w:rPr>
-          <w:instrText xml:space="preserve"> PAGEREF _Toc308526334 \h </w:instrText>
-        </w:r>
-        <w:r>
-          <w:rPr>
-            <w:noProof/>
-            <w:webHidden/>
-          </w:rPr>
-        </w:r>
-        <w:r>
-          <w:rPr>
-            <w:noProof/>
-            <w:webHidden/>
-          </w:rPr>
-          <w:fldChar w:fldCharType="separate"/>
-        </w:r>
-        <w:r>
-          <w:rPr>
-            <w:noProof/>
-            <w:webHidden/>
-          </w:rPr>
-          <w:t>4</w:t>
-        </w:r>
-        <w:r>
-          <w:rPr>
-            <w:noProof/>
-            <w:webHidden/>
-          </w:rPr>
-          <w:fldChar w:fldCharType="end"/>
-        </w:r>
-      </w:hyperlink>
-    </w:p>
-    <w:p>
-      <w:pPr>
-        <w:pStyle w:val="TM2"/>
-        <w:tabs>
-          <w:tab w:val="left" w:pos="800"/>
-          <w:tab w:val="right" w:leader="dot" w:pos="9060"/>
-        </w:tabs>
-        <w:rPr>
-          <w:rFonts w:eastAsiaTheme="minorEastAsia" w:cstheme="minorBidi"/>
-          <w:smallCaps w:val="0"/>
-          <w:noProof/>
-          <w:sz w:val="22"/>
-          <w:szCs w:val="22"/>
-        </w:rPr>
-      </w:pPr>
-      <w:hyperlink w:anchor="_Toc308526335" w:history="1">
-        <w:r>
-          <w:rPr>
-            <w:rStyle w:val="Lienhypertexte"/>
-            <w:noProof/>
-          </w:rPr>
-          <w:t>3.3</w:t>
-        </w:r>
-        <w:r>
-          <w:rPr>
-            <w:rFonts w:eastAsiaTheme="minorEastAsia" w:cstheme="minorBidi"/>
-            <w:smallCaps w:val="0"/>
-            <w:noProof/>
-            <w:sz w:val="22"/>
-            <w:szCs w:val="22"/>
-          </w:rPr>
-          <w:tab/>
-        </w:r>
-        <w:r>
-          <w:rPr>
-            <w:rStyle w:val="Lienhypertexte"/>
-            <w:noProof/>
-          </w:rPr>
-          <w:t>Conception des tests</w:t>
-        </w:r>
-        <w:r>
-          <w:rPr>
-            <w:noProof/>
-            <w:webHidden/>
-          </w:rPr>
-          <w:tab/>
-        </w:r>
-        <w:r>
-          <w:rPr>
-            <w:noProof/>
-            <w:webHidden/>
-          </w:rPr>
-          <w:fldChar w:fldCharType="begin"/>
-        </w:r>
-        <w:r>
-          <w:rPr>
-            <w:noProof/>
-            <w:webHidden/>
-          </w:rPr>
-          <w:instrText xml:space="preserve"> PAGEREF _Toc308526335 \h </w:instrText>
-        </w:r>
-        <w:r>
-          <w:rPr>
-            <w:noProof/>
-            <w:webHidden/>
-          </w:rPr>
-        </w:r>
-        <w:r>
-          <w:rPr>
-            <w:noProof/>
-            <w:webHidden/>
-          </w:rPr>
-          <w:fldChar w:fldCharType="separate"/>
-        </w:r>
-        <w:r>
-          <w:rPr>
-            <w:noProof/>
-            <w:webHidden/>
-          </w:rPr>
-          <w:t>5</w:t>
-        </w:r>
-        <w:r>
-          <w:rPr>
-            <w:noProof/>
-            <w:webHidden/>
-          </w:rPr>
-          <w:fldChar w:fldCharType="end"/>
-        </w:r>
-      </w:hyperlink>
-    </w:p>
-    <w:p>
-      <w:pPr>
-        <w:pStyle w:val="TM2"/>
-        <w:tabs>
-          <w:tab w:val="left" w:pos="800"/>
-          <w:tab w:val="right" w:leader="dot" w:pos="9060"/>
-        </w:tabs>
-        <w:rPr>
-          <w:rFonts w:eastAsiaTheme="minorEastAsia" w:cstheme="minorBidi"/>
-          <w:smallCaps w:val="0"/>
-          <w:noProof/>
-          <w:sz w:val="22"/>
-          <w:szCs w:val="22"/>
-        </w:rPr>
-      </w:pPr>
-      <w:hyperlink w:anchor="_Toc308526336" w:history="1">
-        <w:r>
-          <w:rPr>
-            <w:rStyle w:val="Lienhypertexte"/>
-            <w:noProof/>
-          </w:rPr>
-          <w:t>3.4</w:t>
-        </w:r>
-        <w:r>
-          <w:rPr>
-            <w:rFonts w:eastAsiaTheme="minorEastAsia" w:cstheme="minorBidi"/>
-            <w:smallCaps w:val="0"/>
-            <w:noProof/>
-            <w:sz w:val="22"/>
-            <w:szCs w:val="22"/>
-          </w:rPr>
-          <w:tab/>
-        </w:r>
-        <w:r>
-          <w:rPr>
-            <w:rStyle w:val="Lienhypertexte"/>
-            <w:noProof/>
-          </w:rPr>
-          <w:t>Planification détaillée</w:t>
-        </w:r>
-        <w:r>
-          <w:rPr>
-            <w:noProof/>
-            <w:webHidden/>
-          </w:rPr>
-          <w:tab/>
-        </w:r>
-        <w:r>
-          <w:rPr>
-            <w:noProof/>
-            <w:webHidden/>
-          </w:rPr>
-          <w:fldChar w:fldCharType="begin"/>
-        </w:r>
-        <w:r>
-          <w:rPr>
-            <w:noProof/>
-            <w:webHidden/>
-          </w:rPr>
-          <w:instrText xml:space="preserve"> PAGEREF _Toc308526336 \h </w:instrText>
+          <w:instrText xml:space="preserve"> PAGEREF _Toc181187209 \h </w:instrText>
         </w:r>
         <w:r>
           <w:rPr>
@@ -2064,11 +1573,13 @@
           <w:bCs w:val="0"/>
           <w:caps w:val="0"/>
           <w:noProof/>
+          <w:kern w:val="2"/>
           <w:sz w:val="22"/>
           <w:szCs w:val="22"/>
+          <w14:ligatures w14:val="standardContextual"/>
         </w:rPr>
       </w:pPr>
-      <w:hyperlink w:anchor="_Toc308526337" w:history="1">
+      <w:hyperlink w:anchor="_Toc181187210" w:history="1">
         <w:r>
           <w:rPr>
             <w:rStyle w:val="Lienhypertexte"/>
@@ -2083,8 +1594,10 @@
             <w:bCs w:val="0"/>
             <w:caps w:val="0"/>
             <w:noProof/>
+            <w:kern w:val="2"/>
             <w:sz w:val="22"/>
             <w:szCs w:val="22"/>
+            <w14:ligatures w14:val="standardContextual"/>
           </w:rPr>
           <w:tab/>
         </w:r>
@@ -2093,7 +1606,7 @@
             <w:rStyle w:val="Lienhypertexte"/>
             <w:noProof/>
           </w:rPr>
-          <w:t>Réalisation</w:t>
+          <w:t>Journal de travail</w:t>
         </w:r>
         <w:r>
           <w:rPr>
@@ -2114,187 +1627,7 @@
             <w:noProof/>
             <w:webHidden/>
           </w:rPr>
-          <w:instrText xml:space="preserve"> PAGEREF _Toc308526337 \h </w:instrText>
-        </w:r>
-        <w:r>
-          <w:rPr>
-            <w:noProof/>
-            <w:webHidden/>
-          </w:rPr>
-        </w:r>
-        <w:r>
-          <w:rPr>
-            <w:noProof/>
-            <w:webHidden/>
-          </w:rPr>
-          <w:fldChar w:fldCharType="separate"/>
-        </w:r>
-        <w:r>
-          <w:rPr>
-            <w:noProof/>
-            <w:webHidden/>
-          </w:rPr>
-          <w:t>5</w:t>
-        </w:r>
-        <w:r>
-          <w:rPr>
-            <w:noProof/>
-            <w:webHidden/>
-          </w:rPr>
-          <w:fldChar w:fldCharType="end"/>
-        </w:r>
-      </w:hyperlink>
-    </w:p>
-    <w:p>
-      <w:pPr>
-        <w:pStyle w:val="TM2"/>
-        <w:tabs>
-          <w:tab w:val="left" w:pos="800"/>
-          <w:tab w:val="right" w:leader="dot" w:pos="9060"/>
-        </w:tabs>
-        <w:rPr>
-          <w:rFonts w:eastAsiaTheme="minorEastAsia" w:cstheme="minorBidi"/>
-          <w:smallCaps w:val="0"/>
-          <w:noProof/>
-          <w:sz w:val="22"/>
-          <w:szCs w:val="22"/>
-        </w:rPr>
-      </w:pPr>
-      <w:hyperlink w:anchor="_Toc308526338" w:history="1">
-        <w:r>
-          <w:rPr>
-            <w:rStyle w:val="Lienhypertexte"/>
-            <w:noProof/>
-          </w:rPr>
-          <w:t>4.1</w:t>
-        </w:r>
-        <w:r>
-          <w:rPr>
-            <w:rFonts w:eastAsiaTheme="minorEastAsia" w:cstheme="minorBidi"/>
-            <w:smallCaps w:val="0"/>
-            <w:noProof/>
-            <w:sz w:val="22"/>
-            <w:szCs w:val="22"/>
-          </w:rPr>
-          <w:tab/>
-        </w:r>
-        <w:r>
-          <w:rPr>
-            <w:rStyle w:val="Lienhypertexte"/>
-            <w:noProof/>
-          </w:rPr>
-          <w:t>Dossier de Réalisation</w:t>
-        </w:r>
-        <w:r>
-          <w:rPr>
-            <w:noProof/>
-            <w:webHidden/>
-          </w:rPr>
-          <w:tab/>
-        </w:r>
-        <w:r>
-          <w:rPr>
-            <w:noProof/>
-            <w:webHidden/>
-          </w:rPr>
-          <w:fldChar w:fldCharType="begin"/>
-        </w:r>
-        <w:r>
-          <w:rPr>
-            <w:noProof/>
-            <w:webHidden/>
-          </w:rPr>
-          <w:instrText xml:space="preserve"> PAGEREF _Toc308526338 \h </w:instrText>
-        </w:r>
-        <w:r>
-          <w:rPr>
-            <w:noProof/>
-            <w:webHidden/>
-          </w:rPr>
-        </w:r>
-        <w:r>
-          <w:rPr>
-            <w:noProof/>
-            <w:webHidden/>
-          </w:rPr>
-          <w:fldChar w:fldCharType="separate"/>
-        </w:r>
-        <w:r>
-          <w:rPr>
-            <w:noProof/>
-            <w:webHidden/>
-          </w:rPr>
-          <w:t>5</w:t>
-        </w:r>
-        <w:r>
-          <w:rPr>
-            <w:noProof/>
-            <w:webHidden/>
-          </w:rPr>
-          <w:fldChar w:fldCharType="end"/>
-        </w:r>
-      </w:hyperlink>
-    </w:p>
-    <w:p>
-      <w:pPr>
-        <w:pStyle w:val="TM2"/>
-        <w:tabs>
-          <w:tab w:val="left" w:pos="800"/>
-          <w:tab w:val="right" w:leader="dot" w:pos="9060"/>
-        </w:tabs>
-        <w:rPr>
-          <w:rFonts w:eastAsiaTheme="minorEastAsia" w:cstheme="minorBidi"/>
-          <w:smallCaps w:val="0"/>
-          <w:noProof/>
-          <w:sz w:val="22"/>
-          <w:szCs w:val="22"/>
-        </w:rPr>
-      </w:pPr>
-      <w:hyperlink w:anchor="_Toc308526339" w:history="1">
-        <w:r>
-          <w:rPr>
-            <w:rStyle w:val="Lienhypertexte"/>
-            <w:noProof/>
-          </w:rPr>
-          <w:t>4.2</w:t>
-        </w:r>
-        <w:r>
-          <w:rPr>
-            <w:rFonts w:eastAsiaTheme="minorEastAsia" w:cstheme="minorBidi"/>
-            <w:smallCaps w:val="0"/>
-            <w:noProof/>
-            <w:sz w:val="22"/>
-            <w:szCs w:val="22"/>
-          </w:rPr>
-          <w:tab/>
-        </w:r>
-        <w:r>
-          <w:rPr>
-            <w:rStyle w:val="Lienhypertexte"/>
-            <w:noProof/>
-          </w:rPr>
-          <w:t>Modifications</w:t>
-        </w:r>
-        <w:r>
-          <w:rPr>
-            <w:noProof/>
-            <w:webHidden/>
-          </w:rPr>
-          <w:tab/>
-        </w:r>
-        <w:r>
-          <w:rPr>
-            <w:noProof/>
-            <w:webHidden/>
-          </w:rPr>
-          <w:fldChar w:fldCharType="begin"/>
-        </w:r>
-        <w:r>
-          <w:rPr>
-            <w:noProof/>
-            <w:webHidden/>
-          </w:rPr>
-          <w:instrText xml:space="preserve"> PAGEREF _Toc308526339 \h </w:instrText>
+          <w:instrText xml:space="preserve"> PAGEREF _Toc181187210 \h </w:instrText>
         </w:r>
         <w:r>
           <w:rPr>
@@ -2338,11 +1671,13 @@
           <w:bCs w:val="0"/>
           <w:caps w:val="0"/>
           <w:noProof/>
+          <w:kern w:val="2"/>
           <w:sz w:val="22"/>
           <w:szCs w:val="22"/>
+          <w14:ligatures w14:val="standardContextual"/>
         </w:rPr>
       </w:pPr>
-      <w:hyperlink w:anchor="_Toc308526340" w:history="1">
+      <w:hyperlink w:anchor="_Toc181187211" w:history="1">
         <w:r>
           <w:rPr>
             <w:rStyle w:val="Lienhypertexte"/>
@@ -2357,8 +1692,10 @@
             <w:bCs w:val="0"/>
             <w:caps w:val="0"/>
             <w:noProof/>
+            <w:kern w:val="2"/>
             <w:sz w:val="22"/>
             <w:szCs w:val="22"/>
+            <w14:ligatures w14:val="standardContextual"/>
           </w:rPr>
           <w:tab/>
         </w:r>
@@ -2367,7 +1704,7 @@
             <w:rStyle w:val="Lienhypertexte"/>
             <w:noProof/>
           </w:rPr>
-          <w:t>Tests</w:t>
+          <w:t>Utilisation de l’intelligence Artificielle</w:t>
         </w:r>
         <w:r>
           <w:rPr>
@@ -2388,97 +1725,7 @@
             <w:noProof/>
             <w:webHidden/>
           </w:rPr>
-          <w:instrText xml:space="preserve"> PAGEREF _Toc308526340 \h </w:instrText>
-        </w:r>
-        <w:r>
-          <w:rPr>
-            <w:noProof/>
-            <w:webHidden/>
-          </w:rPr>
-        </w:r>
-        <w:r>
-          <w:rPr>
-            <w:noProof/>
-            <w:webHidden/>
-          </w:rPr>
-          <w:fldChar w:fldCharType="separate"/>
-        </w:r>
-        <w:r>
-          <w:rPr>
-            <w:noProof/>
-            <w:webHidden/>
-          </w:rPr>
-          <w:t>5</w:t>
-        </w:r>
-        <w:r>
-          <w:rPr>
-            <w:noProof/>
-            <w:webHidden/>
-          </w:rPr>
-          <w:fldChar w:fldCharType="end"/>
-        </w:r>
-      </w:hyperlink>
-    </w:p>
-    <w:p>
-      <w:pPr>
-        <w:pStyle w:val="TM2"/>
-        <w:tabs>
-          <w:tab w:val="left" w:pos="800"/>
-          <w:tab w:val="right" w:leader="dot" w:pos="9060"/>
-        </w:tabs>
-        <w:rPr>
-          <w:rFonts w:eastAsiaTheme="minorEastAsia" w:cstheme="minorBidi"/>
-          <w:smallCaps w:val="0"/>
-          <w:noProof/>
-          <w:sz w:val="22"/>
-          <w:szCs w:val="22"/>
-        </w:rPr>
-      </w:pPr>
-      <w:hyperlink w:anchor="_Toc308526341" w:history="1">
-        <w:r>
-          <w:rPr>
-            <w:rStyle w:val="Lienhypertexte"/>
-            <w:noProof/>
-          </w:rPr>
-          <w:t>5.1</w:t>
-        </w:r>
-        <w:r>
-          <w:rPr>
-            <w:rFonts w:eastAsiaTheme="minorEastAsia" w:cstheme="minorBidi"/>
-            <w:smallCaps w:val="0"/>
-            <w:noProof/>
-            <w:sz w:val="22"/>
-            <w:szCs w:val="22"/>
-          </w:rPr>
-          <w:tab/>
-        </w:r>
-        <w:r>
-          <w:rPr>
-            <w:rStyle w:val="Lienhypertexte"/>
-            <w:noProof/>
-          </w:rPr>
-          <w:t>Dossier des tests</w:t>
-        </w:r>
-        <w:r>
-          <w:rPr>
-            <w:noProof/>
-            <w:webHidden/>
-          </w:rPr>
-          <w:tab/>
-        </w:r>
-        <w:r>
-          <w:rPr>
-            <w:noProof/>
-            <w:webHidden/>
-          </w:rPr>
-          <w:fldChar w:fldCharType="begin"/>
-        </w:r>
-        <w:r>
-          <w:rPr>
-            <w:noProof/>
-            <w:webHidden/>
-          </w:rPr>
-          <w:instrText xml:space="preserve"> PAGEREF _Toc308526341 \h </w:instrText>
+          <w:instrText xml:space="preserve"> PAGEREF _Toc181187211 \h </w:instrText>
         </w:r>
         <w:r>
           <w:rPr>
@@ -2522,11 +1769,13 @@
           <w:bCs w:val="0"/>
           <w:caps w:val="0"/>
           <w:noProof/>
+          <w:kern w:val="2"/>
           <w:sz w:val="22"/>
           <w:szCs w:val="22"/>
+          <w14:ligatures w14:val="standardContextual"/>
         </w:rPr>
       </w:pPr>
-      <w:hyperlink w:anchor="_Toc308526342" w:history="1">
+      <w:hyperlink w:anchor="_Toc181187212" w:history="1">
         <w:r>
           <w:rPr>
             <w:rStyle w:val="Lienhypertexte"/>
@@ -2541,8 +1790,10 @@
             <w:bCs w:val="0"/>
             <w:caps w:val="0"/>
             <w:noProof/>
+            <w:kern w:val="2"/>
             <w:sz w:val="22"/>
             <w:szCs w:val="22"/>
+            <w14:ligatures w14:val="standardContextual"/>
           </w:rPr>
           <w:tab/>
         </w:r>
@@ -2551,7 +1802,7 @@
             <w:rStyle w:val="Lienhypertexte"/>
             <w:noProof/>
           </w:rPr>
-          <w:t>Conclusion</w:t>
+          <w:t>Annexes</w:t>
         </w:r>
         <w:r>
           <w:rPr>
@@ -2572,7 +1823,7 @@
             <w:noProof/>
             <w:webHidden/>
           </w:rPr>
-          <w:instrText xml:space="preserve"> PAGEREF _Toc308526342 \h </w:instrText>
+          <w:instrText xml:space="preserve"> PAGEREF _Toc181187212 \h </w:instrText>
         </w:r>
         <w:r>
           <w:rPr>
@@ -2593,734 +1844,6 @@
             <w:webHidden/>
           </w:rPr>
           <w:t>5</w:t>
-        </w:r>
-        <w:r>
-          <w:rPr>
-            <w:noProof/>
-            <w:webHidden/>
-          </w:rPr>
-          <w:fldChar w:fldCharType="end"/>
-        </w:r>
-      </w:hyperlink>
-    </w:p>
-    <w:p>
-      <w:pPr>
-        <w:pStyle w:val="TM2"/>
-        <w:tabs>
-          <w:tab w:val="left" w:pos="800"/>
-          <w:tab w:val="right" w:leader="dot" w:pos="9060"/>
-        </w:tabs>
-        <w:rPr>
-          <w:rFonts w:eastAsiaTheme="minorEastAsia" w:cstheme="minorBidi"/>
-          <w:smallCaps w:val="0"/>
-          <w:noProof/>
-          <w:sz w:val="22"/>
-          <w:szCs w:val="22"/>
-        </w:rPr>
-      </w:pPr>
-      <w:hyperlink w:anchor="_Toc308526343" w:history="1">
-        <w:r>
-          <w:rPr>
-            <w:rStyle w:val="Lienhypertexte"/>
-            <w:noProof/>
-          </w:rPr>
-          <w:t>6.1</w:t>
-        </w:r>
-        <w:r>
-          <w:rPr>
-            <w:rFonts w:eastAsiaTheme="minorEastAsia" w:cstheme="minorBidi"/>
-            <w:smallCaps w:val="0"/>
-            <w:noProof/>
-            <w:sz w:val="22"/>
-            <w:szCs w:val="22"/>
-          </w:rPr>
-          <w:tab/>
-        </w:r>
-        <w:r>
-          <w:rPr>
-            <w:rStyle w:val="Lienhypertexte"/>
-            <w:noProof/>
-          </w:rPr>
-          <w:t>Bilan des fonctionnalités demandées</w:t>
-        </w:r>
-        <w:r>
-          <w:rPr>
-            <w:noProof/>
-            <w:webHidden/>
-          </w:rPr>
-          <w:tab/>
-        </w:r>
-        <w:r>
-          <w:rPr>
-            <w:noProof/>
-            <w:webHidden/>
-          </w:rPr>
-          <w:fldChar w:fldCharType="begin"/>
-        </w:r>
-        <w:r>
-          <w:rPr>
-            <w:noProof/>
-            <w:webHidden/>
-          </w:rPr>
-          <w:instrText xml:space="preserve"> PAGEREF _Toc308526343 \h </w:instrText>
-        </w:r>
-        <w:r>
-          <w:rPr>
-            <w:noProof/>
-            <w:webHidden/>
-          </w:rPr>
-        </w:r>
-        <w:r>
-          <w:rPr>
-            <w:noProof/>
-            <w:webHidden/>
-          </w:rPr>
-          <w:fldChar w:fldCharType="separate"/>
-        </w:r>
-        <w:r>
-          <w:rPr>
-            <w:noProof/>
-            <w:webHidden/>
-          </w:rPr>
-          <w:t>5</w:t>
-        </w:r>
-        <w:r>
-          <w:rPr>
-            <w:noProof/>
-            <w:webHidden/>
-          </w:rPr>
-          <w:fldChar w:fldCharType="end"/>
-        </w:r>
-      </w:hyperlink>
-    </w:p>
-    <w:p>
-      <w:pPr>
-        <w:pStyle w:val="TM2"/>
-        <w:tabs>
-          <w:tab w:val="left" w:pos="800"/>
-          <w:tab w:val="right" w:leader="dot" w:pos="9060"/>
-        </w:tabs>
-        <w:rPr>
-          <w:rFonts w:eastAsiaTheme="minorEastAsia" w:cstheme="minorBidi"/>
-          <w:smallCaps w:val="0"/>
-          <w:noProof/>
-          <w:sz w:val="22"/>
-          <w:szCs w:val="22"/>
-        </w:rPr>
-      </w:pPr>
-      <w:hyperlink w:anchor="_Toc308526344" w:history="1">
-        <w:r>
-          <w:rPr>
-            <w:rStyle w:val="Lienhypertexte"/>
-            <w:noProof/>
-          </w:rPr>
-          <w:t>6.2</w:t>
-        </w:r>
-        <w:r>
-          <w:rPr>
-            <w:rFonts w:eastAsiaTheme="minorEastAsia" w:cstheme="minorBidi"/>
-            <w:smallCaps w:val="0"/>
-            <w:noProof/>
-            <w:sz w:val="22"/>
-            <w:szCs w:val="22"/>
-          </w:rPr>
-          <w:tab/>
-        </w:r>
-        <w:r>
-          <w:rPr>
-            <w:rStyle w:val="Lienhypertexte"/>
-            <w:noProof/>
-          </w:rPr>
-          <w:t>Bilan de la planification</w:t>
-        </w:r>
-        <w:r>
-          <w:rPr>
-            <w:noProof/>
-            <w:webHidden/>
-          </w:rPr>
-          <w:tab/>
-        </w:r>
-        <w:r>
-          <w:rPr>
-            <w:noProof/>
-            <w:webHidden/>
-          </w:rPr>
-          <w:fldChar w:fldCharType="begin"/>
-        </w:r>
-        <w:r>
-          <w:rPr>
-            <w:noProof/>
-            <w:webHidden/>
-          </w:rPr>
-          <w:instrText xml:space="preserve"> PAGEREF _Toc308526344 \h </w:instrText>
-        </w:r>
-        <w:r>
-          <w:rPr>
-            <w:noProof/>
-            <w:webHidden/>
-          </w:rPr>
-        </w:r>
-        <w:r>
-          <w:rPr>
-            <w:noProof/>
-            <w:webHidden/>
-          </w:rPr>
-          <w:fldChar w:fldCharType="separate"/>
-        </w:r>
-        <w:r>
-          <w:rPr>
-            <w:noProof/>
-            <w:webHidden/>
-          </w:rPr>
-          <w:t>5</w:t>
-        </w:r>
-        <w:r>
-          <w:rPr>
-            <w:noProof/>
-            <w:webHidden/>
-          </w:rPr>
-          <w:fldChar w:fldCharType="end"/>
-        </w:r>
-      </w:hyperlink>
-    </w:p>
-    <w:p>
-      <w:pPr>
-        <w:pStyle w:val="TM2"/>
-        <w:tabs>
-          <w:tab w:val="left" w:pos="800"/>
-          <w:tab w:val="right" w:leader="dot" w:pos="9060"/>
-        </w:tabs>
-        <w:rPr>
-          <w:rFonts w:eastAsiaTheme="minorEastAsia" w:cstheme="minorBidi"/>
-          <w:smallCaps w:val="0"/>
-          <w:noProof/>
-          <w:sz w:val="22"/>
-          <w:szCs w:val="22"/>
-        </w:rPr>
-      </w:pPr>
-      <w:hyperlink w:anchor="_Toc308526345" w:history="1">
-        <w:r>
-          <w:rPr>
-            <w:rStyle w:val="Lienhypertexte"/>
-            <w:noProof/>
-          </w:rPr>
-          <w:t>6.3</w:t>
-        </w:r>
-        <w:r>
-          <w:rPr>
-            <w:rFonts w:eastAsiaTheme="minorEastAsia" w:cstheme="minorBidi"/>
-            <w:smallCaps w:val="0"/>
-            <w:noProof/>
-            <w:sz w:val="22"/>
-            <w:szCs w:val="22"/>
-          </w:rPr>
-          <w:tab/>
-        </w:r>
-        <w:r>
-          <w:rPr>
-            <w:rStyle w:val="Lienhypertexte"/>
-            <w:noProof/>
-          </w:rPr>
-          <w:t>Bilan personnel</w:t>
-        </w:r>
-        <w:r>
-          <w:rPr>
-            <w:noProof/>
-            <w:webHidden/>
-          </w:rPr>
-          <w:tab/>
-        </w:r>
-        <w:r>
-          <w:rPr>
-            <w:noProof/>
-            <w:webHidden/>
-          </w:rPr>
-          <w:fldChar w:fldCharType="begin"/>
-        </w:r>
-        <w:r>
-          <w:rPr>
-            <w:noProof/>
-            <w:webHidden/>
-          </w:rPr>
-          <w:instrText xml:space="preserve"> PAGEREF _Toc308526345 \h </w:instrText>
-        </w:r>
-        <w:r>
-          <w:rPr>
-            <w:noProof/>
-            <w:webHidden/>
-          </w:rPr>
-        </w:r>
-        <w:r>
-          <w:rPr>
-            <w:noProof/>
-            <w:webHidden/>
-          </w:rPr>
-          <w:fldChar w:fldCharType="separate"/>
-        </w:r>
-        <w:r>
-          <w:rPr>
-            <w:noProof/>
-            <w:webHidden/>
-          </w:rPr>
-          <w:t>5</w:t>
-        </w:r>
-        <w:r>
-          <w:rPr>
-            <w:noProof/>
-            <w:webHidden/>
-          </w:rPr>
-          <w:fldChar w:fldCharType="end"/>
-        </w:r>
-      </w:hyperlink>
-    </w:p>
-    <w:p>
-      <w:pPr>
-        <w:pStyle w:val="TM10"/>
-        <w:tabs>
-          <w:tab w:val="left" w:pos="400"/>
-          <w:tab w:val="right" w:leader="dot" w:pos="9060"/>
-        </w:tabs>
-        <w:rPr>
-          <w:rFonts w:eastAsiaTheme="minorEastAsia" w:cstheme="minorBidi"/>
-          <w:b w:val="0"/>
-          <w:bCs w:val="0"/>
-          <w:caps w:val="0"/>
-          <w:noProof/>
-          <w:sz w:val="22"/>
-          <w:szCs w:val="22"/>
-        </w:rPr>
-      </w:pPr>
-      <w:hyperlink w:anchor="_Toc308526346" w:history="1">
-        <w:r>
-          <w:rPr>
-            <w:rStyle w:val="Lienhypertexte"/>
-            <w:noProof/>
-          </w:rPr>
-          <w:t>7</w:t>
-        </w:r>
-        <w:r>
-          <w:rPr>
-            <w:rFonts w:eastAsiaTheme="minorEastAsia" w:cstheme="minorBidi"/>
-            <w:b w:val="0"/>
-            <w:bCs w:val="0"/>
-            <w:caps w:val="0"/>
-            <w:noProof/>
-            <w:sz w:val="22"/>
-            <w:szCs w:val="22"/>
-          </w:rPr>
-          <w:tab/>
-        </w:r>
-        <w:r>
-          <w:rPr>
-            <w:rStyle w:val="Lienhypertexte"/>
-            <w:noProof/>
-          </w:rPr>
-          <w:t>Divers</w:t>
-        </w:r>
-        <w:r>
-          <w:rPr>
-            <w:noProof/>
-            <w:webHidden/>
-          </w:rPr>
-          <w:tab/>
-        </w:r>
-        <w:r>
-          <w:rPr>
-            <w:noProof/>
-            <w:webHidden/>
-          </w:rPr>
-          <w:fldChar w:fldCharType="begin"/>
-        </w:r>
-        <w:r>
-          <w:rPr>
-            <w:noProof/>
-            <w:webHidden/>
-          </w:rPr>
-          <w:instrText xml:space="preserve"> PAGEREF _Toc308526346 \h </w:instrText>
-        </w:r>
-        <w:r>
-          <w:rPr>
-            <w:noProof/>
-            <w:webHidden/>
-          </w:rPr>
-        </w:r>
-        <w:r>
-          <w:rPr>
-            <w:noProof/>
-            <w:webHidden/>
-          </w:rPr>
-          <w:fldChar w:fldCharType="separate"/>
-        </w:r>
-        <w:r>
-          <w:rPr>
-            <w:noProof/>
-            <w:webHidden/>
-          </w:rPr>
-          <w:t>6</w:t>
-        </w:r>
-        <w:r>
-          <w:rPr>
-            <w:noProof/>
-            <w:webHidden/>
-          </w:rPr>
-          <w:fldChar w:fldCharType="end"/>
-        </w:r>
-      </w:hyperlink>
-    </w:p>
-    <w:p>
-      <w:pPr>
-        <w:pStyle w:val="TM2"/>
-        <w:tabs>
-          <w:tab w:val="left" w:pos="800"/>
-          <w:tab w:val="right" w:leader="dot" w:pos="9060"/>
-        </w:tabs>
-        <w:rPr>
-          <w:rFonts w:eastAsiaTheme="minorEastAsia" w:cstheme="minorBidi"/>
-          <w:smallCaps w:val="0"/>
-          <w:noProof/>
-          <w:sz w:val="22"/>
-          <w:szCs w:val="22"/>
-        </w:rPr>
-      </w:pPr>
-      <w:hyperlink w:anchor="_Toc308526347" w:history="1">
-        <w:r>
-          <w:rPr>
-            <w:rStyle w:val="Lienhypertexte"/>
-            <w:noProof/>
-          </w:rPr>
-          <w:t>7.1</w:t>
-        </w:r>
-        <w:r>
-          <w:rPr>
-            <w:rFonts w:eastAsiaTheme="minorEastAsia" w:cstheme="minorBidi"/>
-            <w:smallCaps w:val="0"/>
-            <w:noProof/>
-            <w:sz w:val="22"/>
-            <w:szCs w:val="22"/>
-          </w:rPr>
-          <w:tab/>
-        </w:r>
-        <w:r>
-          <w:rPr>
-            <w:rStyle w:val="Lienhypertexte"/>
-            <w:noProof/>
-          </w:rPr>
-          <w:t>Journal de travail</w:t>
-        </w:r>
-        <w:r>
-          <w:rPr>
-            <w:noProof/>
-            <w:webHidden/>
-          </w:rPr>
-          <w:tab/>
-        </w:r>
-        <w:r>
-          <w:rPr>
-            <w:noProof/>
-            <w:webHidden/>
-          </w:rPr>
-          <w:fldChar w:fldCharType="begin"/>
-        </w:r>
-        <w:r>
-          <w:rPr>
-            <w:noProof/>
-            <w:webHidden/>
-          </w:rPr>
-          <w:instrText xml:space="preserve"> PAGEREF _Toc308526347 \h </w:instrText>
-        </w:r>
-        <w:r>
-          <w:rPr>
-            <w:noProof/>
-            <w:webHidden/>
-          </w:rPr>
-        </w:r>
-        <w:r>
-          <w:rPr>
-            <w:noProof/>
-            <w:webHidden/>
-          </w:rPr>
-          <w:fldChar w:fldCharType="separate"/>
-        </w:r>
-        <w:r>
-          <w:rPr>
-            <w:noProof/>
-            <w:webHidden/>
-          </w:rPr>
-          <w:t>6</w:t>
-        </w:r>
-        <w:r>
-          <w:rPr>
-            <w:noProof/>
-            <w:webHidden/>
-          </w:rPr>
-          <w:fldChar w:fldCharType="end"/>
-        </w:r>
-      </w:hyperlink>
-    </w:p>
-    <w:p>
-      <w:pPr>
-        <w:pStyle w:val="TM2"/>
-        <w:tabs>
-          <w:tab w:val="left" w:pos="800"/>
-          <w:tab w:val="right" w:leader="dot" w:pos="9060"/>
-        </w:tabs>
-        <w:rPr>
-          <w:rFonts w:eastAsiaTheme="minorEastAsia" w:cstheme="minorBidi"/>
-          <w:smallCaps w:val="0"/>
-          <w:noProof/>
-          <w:sz w:val="22"/>
-          <w:szCs w:val="22"/>
-        </w:rPr>
-      </w:pPr>
-      <w:hyperlink w:anchor="_Toc308526348" w:history="1">
-        <w:r>
-          <w:rPr>
-            <w:rStyle w:val="Lienhypertexte"/>
-            <w:noProof/>
-          </w:rPr>
-          <w:t>7.2</w:t>
-        </w:r>
-        <w:r>
-          <w:rPr>
-            <w:rFonts w:eastAsiaTheme="minorEastAsia" w:cstheme="minorBidi"/>
-            <w:smallCaps w:val="0"/>
-            <w:noProof/>
-            <w:sz w:val="22"/>
-            <w:szCs w:val="22"/>
-          </w:rPr>
-          <w:tab/>
-        </w:r>
-        <w:r>
-          <w:rPr>
-            <w:rStyle w:val="Lienhypertexte"/>
-            <w:noProof/>
-          </w:rPr>
-          <w:t>Bibliographie</w:t>
-        </w:r>
-        <w:r>
-          <w:rPr>
-            <w:noProof/>
-            <w:webHidden/>
-          </w:rPr>
-          <w:tab/>
-        </w:r>
-        <w:r>
-          <w:rPr>
-            <w:noProof/>
-            <w:webHidden/>
-          </w:rPr>
-          <w:fldChar w:fldCharType="begin"/>
-        </w:r>
-        <w:r>
-          <w:rPr>
-            <w:noProof/>
-            <w:webHidden/>
-          </w:rPr>
-          <w:instrText xml:space="preserve"> PAGEREF _Toc308526348 \h </w:instrText>
-        </w:r>
-        <w:r>
-          <w:rPr>
-            <w:noProof/>
-            <w:webHidden/>
-          </w:rPr>
-        </w:r>
-        <w:r>
-          <w:rPr>
-            <w:noProof/>
-            <w:webHidden/>
-          </w:rPr>
-          <w:fldChar w:fldCharType="separate"/>
-        </w:r>
-        <w:r>
-          <w:rPr>
-            <w:noProof/>
-            <w:webHidden/>
-          </w:rPr>
-          <w:t>6</w:t>
-        </w:r>
-        <w:r>
-          <w:rPr>
-            <w:noProof/>
-            <w:webHidden/>
-          </w:rPr>
-          <w:fldChar w:fldCharType="end"/>
-        </w:r>
-      </w:hyperlink>
-    </w:p>
-    <w:p>
-      <w:pPr>
-        <w:pStyle w:val="TM2"/>
-        <w:tabs>
-          <w:tab w:val="left" w:pos="800"/>
-          <w:tab w:val="right" w:leader="dot" w:pos="9060"/>
-        </w:tabs>
-        <w:rPr>
-          <w:rFonts w:eastAsiaTheme="minorEastAsia" w:cstheme="minorBidi"/>
-          <w:smallCaps w:val="0"/>
-          <w:noProof/>
-          <w:sz w:val="22"/>
-          <w:szCs w:val="22"/>
-        </w:rPr>
-      </w:pPr>
-      <w:hyperlink w:anchor="_Toc308526349" w:history="1">
-        <w:r>
-          <w:rPr>
-            <w:rStyle w:val="Lienhypertexte"/>
-            <w:noProof/>
-          </w:rPr>
-          <w:t>7.3</w:t>
-        </w:r>
-        <w:r>
-          <w:rPr>
-            <w:rFonts w:eastAsiaTheme="minorEastAsia" w:cstheme="minorBidi"/>
-            <w:smallCaps w:val="0"/>
-            <w:noProof/>
-            <w:sz w:val="22"/>
-            <w:szCs w:val="22"/>
-          </w:rPr>
-          <w:tab/>
-        </w:r>
-        <w:r>
-          <w:rPr>
-            <w:rStyle w:val="Lienhypertexte"/>
-            <w:noProof/>
-          </w:rPr>
-          <w:t>Webographie</w:t>
-        </w:r>
-        <w:r>
-          <w:rPr>
-            <w:noProof/>
-            <w:webHidden/>
-          </w:rPr>
-          <w:tab/>
-        </w:r>
-        <w:r>
-          <w:rPr>
-            <w:noProof/>
-            <w:webHidden/>
-          </w:rPr>
-          <w:fldChar w:fldCharType="begin"/>
-        </w:r>
-        <w:r>
-          <w:rPr>
-            <w:noProof/>
-            <w:webHidden/>
-          </w:rPr>
-          <w:instrText xml:space="preserve"> PAGEREF _Toc308526349 \h </w:instrText>
-        </w:r>
-        <w:r>
-          <w:rPr>
-            <w:noProof/>
-            <w:webHidden/>
-          </w:rPr>
-        </w:r>
-        <w:r>
-          <w:rPr>
-            <w:noProof/>
-            <w:webHidden/>
-          </w:rPr>
-          <w:fldChar w:fldCharType="separate"/>
-        </w:r>
-        <w:r>
-          <w:rPr>
-            <w:noProof/>
-            <w:webHidden/>
-          </w:rPr>
-          <w:t>6</w:t>
-        </w:r>
-        <w:r>
-          <w:rPr>
-            <w:noProof/>
-            <w:webHidden/>
-          </w:rPr>
-          <w:fldChar w:fldCharType="end"/>
-        </w:r>
-      </w:hyperlink>
-    </w:p>
-    <w:p>
-      <w:pPr>
-        <w:pStyle w:val="TM10"/>
-        <w:tabs>
-          <w:tab w:val="left" w:pos="400"/>
-          <w:tab w:val="right" w:leader="dot" w:pos="9060"/>
-        </w:tabs>
-        <w:rPr>
-          <w:rFonts w:eastAsiaTheme="minorEastAsia" w:cstheme="minorBidi"/>
-          <w:b w:val="0"/>
-          <w:bCs w:val="0"/>
-          <w:caps w:val="0"/>
-          <w:noProof/>
-          <w:sz w:val="22"/>
-          <w:szCs w:val="22"/>
-        </w:rPr>
-      </w:pPr>
-      <w:hyperlink w:anchor="_Toc308526350" w:history="1">
-        <w:r>
-          <w:rPr>
-            <w:rStyle w:val="Lienhypertexte"/>
-            <w:noProof/>
-          </w:rPr>
-          <w:t>8</w:t>
-        </w:r>
-        <w:r>
-          <w:rPr>
-            <w:rFonts w:eastAsiaTheme="minorEastAsia" w:cstheme="minorBidi"/>
-            <w:b w:val="0"/>
-            <w:bCs w:val="0"/>
-            <w:caps w:val="0"/>
-            <w:noProof/>
-            <w:sz w:val="22"/>
-            <w:szCs w:val="22"/>
-          </w:rPr>
-          <w:tab/>
-        </w:r>
-        <w:r>
-          <w:rPr>
-            <w:rStyle w:val="Lienhypertexte"/>
-            <w:noProof/>
-          </w:rPr>
-          <w:t>Annexes</w:t>
-        </w:r>
-        <w:r>
-          <w:rPr>
-            <w:noProof/>
-            <w:webHidden/>
-          </w:rPr>
-          <w:tab/>
-        </w:r>
-        <w:r>
-          <w:rPr>
-            <w:noProof/>
-            <w:webHidden/>
-          </w:rPr>
-          <w:fldChar w:fldCharType="begin"/>
-        </w:r>
-        <w:r>
-          <w:rPr>
-            <w:noProof/>
-            <w:webHidden/>
-          </w:rPr>
-          <w:instrText xml:space="preserve"> PAGEREF _Toc308526350 \h </w:instrText>
-        </w:r>
-        <w:r>
-          <w:rPr>
-            <w:noProof/>
-            <w:webHidden/>
-          </w:rPr>
-        </w:r>
-        <w:r>
-          <w:rPr>
-            <w:noProof/>
-            <w:webHidden/>
-          </w:rPr>
-          <w:fldChar w:fldCharType="separate"/>
-        </w:r>
-        <w:r>
-          <w:rPr>
-            <w:noProof/>
-            <w:webHidden/>
-          </w:rPr>
-          <w:t>6</w:t>
         </w:r>
         <w:r>
           <w:rPr>
@@ -3351,10 +1874,12 @@
       <w:pPr>
         <w:pStyle w:val="Titre1"/>
       </w:pPr>
+      <w:bookmarkStart w:id="1" w:name="_Toc181187195"/>
       <w:r>
         <w:lastRenderedPageBreak/>
         <w:t>Introduction</w:t>
       </w:r>
+      <w:bookmarkEnd w:id="1"/>
     </w:p>
     <w:p>
       <w:pPr>
@@ -3365,9 +1890,9 @@
       <w:pPr>
         <w:pStyle w:val="Titre2"/>
       </w:pPr>
-      <w:bookmarkStart w:id="1" w:name="_Toc532179969"/>
-      <w:bookmarkStart w:id="2" w:name="_Toc165969639"/>
-      <w:bookmarkStart w:id="3" w:name="_Toc308526317"/>
+      <w:bookmarkStart w:id="2" w:name="_Toc181187196"/>
+      <w:bookmarkStart w:id="3" w:name="_Toc532179969"/>
+      <w:bookmarkStart w:id="4" w:name="_Toc165969639"/>
       <w:r>
         <w:t>T</w:t>
       </w:r>
@@ -3377,7 +1902,7 @@
       <w:r>
         <w:t>e</w:t>
       </w:r>
-      <w:bookmarkEnd w:id="3"/>
+      <w:bookmarkEnd w:id="2"/>
     </w:p>
     <w:p>
       <w:pPr>
@@ -3415,11 +1940,11 @@
       <w:pPr>
         <w:pStyle w:val="Titre2"/>
       </w:pPr>
-      <w:bookmarkStart w:id="4" w:name="_Toc308526318"/>
+      <w:bookmarkStart w:id="5" w:name="_Toc181187197"/>
       <w:r>
         <w:t>Description</w:t>
       </w:r>
-      <w:bookmarkEnd w:id="4"/>
+      <w:bookmarkEnd w:id="5"/>
     </w:p>
     <w:p>
       <w:pPr>
@@ -3446,11 +1971,11 @@
       <w:pPr>
         <w:pStyle w:val="Titre2"/>
       </w:pPr>
-      <w:bookmarkStart w:id="5" w:name="_Toc308526319"/>
+      <w:bookmarkStart w:id="6" w:name="_Toc181187198"/>
       <w:r>
         <w:t>Matériel et logiciels à disposition</w:t>
       </w:r>
-      <w:bookmarkEnd w:id="5"/>
+      <w:bookmarkEnd w:id="6"/>
     </w:p>
     <w:p>
       <w:pPr>
@@ -3533,14 +2058,14 @@
       <w:pPr>
         <w:pStyle w:val="Titre2"/>
       </w:pPr>
-      <w:bookmarkStart w:id="6" w:name="_Toc308526320"/>
+      <w:bookmarkStart w:id="7" w:name="_Toc181187199"/>
       <w:r>
         <w:t>P</w:t>
       </w:r>
       <w:r>
         <w:t>rérequis</w:t>
       </w:r>
-      <w:bookmarkEnd w:id="6"/>
+      <w:bookmarkEnd w:id="7"/>
     </w:p>
     <w:p>
       <w:pPr>
@@ -3560,305 +2085,29 @@
     </w:p>
     <w:p>
       <w:pPr>
-        <w:pStyle w:val="Corpsdetexte"/>
-        <w:spacing w:after="0"/>
+        <w:pStyle w:val="Retraitcorpsdetexte3"/>
         <w:ind w:left="0"/>
-        <w:rPr>
-          <w:rFonts w:ascii="Century Gothic" w:hAnsi="Century Gothic"/>
-        </w:rPr>
-      </w:pPr>
-    </w:p>
-    <w:p>
-      <w:pPr>
-        <w:pStyle w:val="Titre2"/>
-      </w:pPr>
-      <w:bookmarkStart w:id="7" w:name="_Toc308526321"/>
-      <w:r>
-        <w:t>Cahier des charges</w:t>
-      </w:r>
-      <w:bookmarkEnd w:id="7"/>
-    </w:p>
-    <w:p>
-      <w:pPr>
-        <w:pStyle w:val="Titre3"/>
-      </w:pPr>
-      <w:bookmarkStart w:id="8" w:name="_Toc308526322"/>
-      <w:r>
-        <w:t>Objectifs et portée du projet (objectifs SMART</w:t>
-      </w:r>
-      <w:r>
-        <w:t>)</w:t>
-      </w:r>
-      <w:bookmarkEnd w:id="8"/>
-    </w:p>
-    <w:p>
-      <w:pPr>
-        <w:pStyle w:val="Retraitcorpsdetexte3"/>
-      </w:pPr>
-    </w:p>
-    <w:p>
-      <w:pPr>
-        <w:pStyle w:val="Informations"/>
-      </w:pPr>
-      <w:r>
-        <w:t>A compléter</w:t>
-      </w:r>
-      <w:r>
-        <w:t>. Il s’agit d’ébaucher des réponses aux questions de l’acronyme CQQCOQP (Combien, Quoi, Qui, Comment, Où, Quand, Pourquoi)</w:t>
-      </w:r>
-    </w:p>
-    <w:p>
-      <w:pPr>
-        <w:pStyle w:val="Retraitcorpsdetexte3"/>
-      </w:pPr>
-    </w:p>
-    <w:p>
-      <w:pPr>
-        <w:pStyle w:val="Titre3"/>
-      </w:pPr>
-      <w:bookmarkStart w:id="9" w:name="_Toc308526323"/>
-      <w:r>
-        <w:t xml:space="preserve">Caractéristiques des utilisateurs et </w:t>
-      </w:r>
-      <w:r>
-        <w:t>impacts</w:t>
-      </w:r>
-      <w:bookmarkEnd w:id="9"/>
-    </w:p>
-    <w:p>
-      <w:pPr>
-        <w:pStyle w:val="Retraitcorpsdetexte3"/>
-      </w:pPr>
-    </w:p>
-    <w:p>
-      <w:pPr>
-        <w:pStyle w:val="Informations"/>
-      </w:pPr>
-      <w:r>
-        <w:t>A compléter</w:t>
-      </w:r>
-      <w:r>
-        <w:t xml:space="preserve">… </w:t>
-      </w:r>
-      <w:r>
-        <w:t>Il s’agit d’identifier le(s) profil(s) de(s) utilisateur-trice(s) type, et les conséquences que cela va avoir sur la conception (couleurs, ergonomie, utilisation, etc.)</w:t>
-      </w:r>
-    </w:p>
-    <w:p>
-      <w:pPr>
-        <w:pStyle w:val="Retraitcorpsdetexte3"/>
-      </w:pPr>
-    </w:p>
-    <w:p>
-      <w:pPr>
-        <w:pStyle w:val="Titre3"/>
-      </w:pPr>
-      <w:bookmarkStart w:id="10" w:name="_Toc308526324"/>
-      <w:r>
-        <w:t>Fonctionnalités requises (du point de vue de l’utilisateur)</w:t>
-      </w:r>
-      <w:bookmarkEnd w:id="10"/>
-    </w:p>
-    <w:p>
-      <w:pPr>
-        <w:pStyle w:val="Retraitcorpsdetexte3"/>
-      </w:pPr>
-    </w:p>
-    <w:p>
-      <w:pPr>
-        <w:pStyle w:val="Informations"/>
-      </w:pPr>
-      <w:r>
-        <w:t xml:space="preserve">A compléter </w:t>
-      </w:r>
-      <w:r>
-        <w:t xml:space="preserve">par une espèce de mode d’emploi du produit. S’il s’agissait d’une montre, décrire qu’à part l’heure, il y aura la possibilité d’utiliser un chronomètre, un réveil, </w:t>
-      </w:r>
-      <w:r>
-        <w:t xml:space="preserve">… </w:t>
-      </w:r>
-    </w:p>
-    <w:p>
-      <w:pPr>
-        <w:pStyle w:val="Retraitcorpsdetexte3"/>
-      </w:pPr>
-    </w:p>
-    <w:p>
-      <w:pPr>
-        <w:pStyle w:val="Titre3"/>
-      </w:pPr>
-      <w:bookmarkStart w:id="11" w:name="_Toc308526325"/>
-      <w:r>
-        <w:t>Contraintes</w:t>
-      </w:r>
-      <w:bookmarkEnd w:id="11"/>
-    </w:p>
-    <w:p>
-      <w:pPr>
-        <w:pStyle w:val="Retraitcorpsdetexte3"/>
-      </w:pPr>
-    </w:p>
-    <w:p>
-      <w:pPr>
-        <w:pStyle w:val="Informations"/>
-      </w:pPr>
-      <w:r>
-        <w:t>S</w:t>
-      </w:r>
-      <w:r>
-        <w:t>écurité,</w:t>
-      </w:r>
-      <w:r>
-        <w:t xml:space="preserve"> backups, disponibilité,</w:t>
-      </w:r>
-      <w:r>
-        <w:t xml:space="preserve"> système utilisé, interfa</w:t>
-      </w:r>
-      <w:r>
-        <w:t>ces avec autres logiciels, etc.</w:t>
-      </w:r>
-    </w:p>
-    <w:p>
-      <w:pPr>
-        <w:pStyle w:val="Retraitcorpsdetexte3"/>
-      </w:pPr>
-    </w:p>
-    <w:p>
-      <w:pPr>
-        <w:pStyle w:val="Titre3"/>
-      </w:pPr>
-      <w:bookmarkStart w:id="12" w:name="_Toc308526326"/>
-      <w:r>
-        <w:t>Travail à réaliser par l'apprenti</w:t>
-      </w:r>
-      <w:bookmarkEnd w:id="12"/>
-    </w:p>
-    <w:p>
-      <w:pPr>
-        <w:pStyle w:val="Retraitcorpsdetexte3"/>
-      </w:pPr>
-    </w:p>
-    <w:p>
-      <w:pPr>
-        <w:pStyle w:val="Informations"/>
-      </w:pPr>
-      <w:r>
-        <w:t xml:space="preserve">Décrire à quoi doit ressembler le travail produit, ce qu’il faudra </w:t>
-      </w:r>
-      <w:r>
-        <w:t>rendre</w:t>
-      </w:r>
-      <w:r>
-        <w:t xml:space="preserve"> … </w:t>
-      </w:r>
-    </w:p>
-    <w:p>
-      <w:pPr>
-        <w:pStyle w:val="Retraitcorpsdetexte3"/>
-      </w:pPr>
-    </w:p>
-    <w:p>
-      <w:pPr>
-        <w:pStyle w:val="Titre3"/>
-      </w:pPr>
-      <w:bookmarkStart w:id="13" w:name="_Toc308526327"/>
-      <w:r>
-        <w:lastRenderedPageBreak/>
-        <w:t>Si le temps le permet …</w:t>
-      </w:r>
-      <w:bookmarkEnd w:id="13"/>
-    </w:p>
-    <w:p>
-      <w:pPr>
-        <w:pStyle w:val="Retraitcorpsdetexte3"/>
-      </w:pPr>
-    </w:p>
-    <w:p>
-      <w:pPr>
-        <w:pStyle w:val="Informations"/>
-      </w:pPr>
-      <w:r>
-        <w:t>Objectifs complémentaires</w:t>
-      </w:r>
-      <w:r>
-        <w:t>au cas où le projet n’est pas assez ambitieux dans le temps imparti</w:t>
-      </w:r>
-      <w:r>
-        <w:t xml:space="preserve">… </w:t>
-      </w:r>
-    </w:p>
-    <w:p>
-      <w:pPr>
-        <w:pStyle w:val="Retraitcorpsdetexte3"/>
-      </w:pPr>
-    </w:p>
-    <w:p>
-      <w:pPr>
-        <w:pStyle w:val="Titre3"/>
-      </w:pPr>
-      <w:bookmarkStart w:id="14" w:name="_Toc308526328"/>
-      <w:r>
-        <w:t>Méthodes de validation des solutions</w:t>
-      </w:r>
-      <w:bookmarkEnd w:id="14"/>
-    </w:p>
-    <w:p>
-      <w:pPr>
-        <w:pStyle w:val="Retraitcorpsdetexte3"/>
-      </w:pPr>
-    </w:p>
-    <w:p>
-      <w:pPr>
-        <w:pStyle w:val="Informations"/>
-      </w:pPr>
-      <w:r>
-        <w:t xml:space="preserve">Comment </w:t>
-      </w:r>
-      <w:r>
-        <w:t xml:space="preserve">les </w:t>
-      </w:r>
-      <w:r>
-        <w:t>tests</w:t>
-      </w:r>
-      <w:r>
-        <w:t xml:space="preserve"> vont être entrepris</w:t>
-      </w:r>
-      <w:r>
-        <w:t xml:space="preserve">, quels tests </w:t>
-      </w:r>
-      <w:r>
-        <w:t>doivent être entrepris</w:t>
-      </w:r>
-      <w:r>
-        <w:t>, etc.</w:t>
-      </w:r>
-      <w:r>
-        <w:t xml:space="preserve">… </w:t>
-      </w:r>
-    </w:p>
-    <w:p>
-      <w:pPr>
-        <w:pStyle w:val="Retraitcorpsdetexte3"/>
       </w:pPr>
     </w:p>
     <w:p>
       <w:pPr>
         <w:pStyle w:val="Titre1"/>
       </w:pPr>
-      <w:bookmarkStart w:id="15" w:name="_Toc308526331"/>
+      <w:bookmarkStart w:id="8" w:name="_Toc181187208"/>
       <w:r>
         <w:t>Planification</w:t>
       </w:r>
-      <w:bookmarkEnd w:id="1"/>
-      <w:bookmarkEnd w:id="2"/>
+      <w:bookmarkEnd w:id="3"/>
+      <w:bookmarkEnd w:id="4"/>
+      <w:bookmarkEnd w:id="8"/>
       <w:r>
         <w:t xml:space="preserve"> </w:t>
       </w:r>
-      <w:bookmarkEnd w:id="15"/>
     </w:p>
     <w:p>
       <w:pPr>
         <w:pStyle w:val="Corpsdetexte"/>
+        <w:ind w:left="0"/>
       </w:pPr>
       <w:r>
         <w:t>La planification initiale</w:t>
@@ -3879,13 +2128,105 @@
     <w:p>
       <w:pPr>
         <w:pStyle w:val="Corpsdetexte"/>
+        <w:ind w:left="0"/>
+      </w:pPr>
+      <w:r>
+        <w:t>De plus, j’ai planifié mes tâches en utilisant 4 différentes étiquettes ;</w:t>
+      </w:r>
+    </w:p>
+    <w:p>
+      <w:pPr>
+        <w:pStyle w:val="Corpsdetexte"/>
+        <w:numPr>
+          <w:ilvl w:val="0"/>
+          <w:numId w:val="50"/>
+        </w:numPr>
+      </w:pPr>
+      <w:r>
+        <w:t>Dev</w:t>
+      </w:r>
+    </w:p>
+    <w:p>
+      <w:pPr>
+        <w:pStyle w:val="Corpsdetexte"/>
+        <w:numPr>
+          <w:ilvl w:val="0"/>
+          <w:numId w:val="50"/>
+        </w:numPr>
+      </w:pPr>
+      <w:r>
+        <w:t>Data</w:t>
+      </w:r>
+    </w:p>
+    <w:p>
+      <w:pPr>
+        <w:pStyle w:val="Corpsdetexte"/>
+        <w:numPr>
+          <w:ilvl w:val="0"/>
+          <w:numId w:val="50"/>
+        </w:numPr>
+      </w:pPr>
+      <w:r>
+        <w:t>Test</w:t>
+      </w:r>
+    </w:p>
+    <w:p>
+      <w:pPr>
+        <w:pStyle w:val="Corpsdetexte"/>
+        <w:numPr>
+          <w:ilvl w:val="0"/>
+          <w:numId w:val="50"/>
+        </w:numPr>
+      </w:pPr>
+      <w:r>
+        <w:t>Doc</w:t>
+      </w:r>
+    </w:p>
+    <w:p>
+      <w:pPr>
+        <w:pStyle w:val="Corpsdetexte"/>
+        <w:ind w:left="0"/>
+      </w:pPr>
+      <w:r>
+        <w:t>Ce qui mon permis de classer les différentes tâches que j’avais à faire.</w:t>
+      </w:r>
+    </w:p>
+    <w:p>
+      <w:pPr>
+        <w:pStyle w:val="Corpsdetexte"/>
+        <w:ind w:left="0"/>
+      </w:pPr>
+      <w:r>
+        <w:t>J’ai également défini des tâches en utilisant une date de début ainsi qu’une date de fin, une priorité et une estimation de temps de travail.</w:t>
+      </w:r>
+    </w:p>
+    <w:p>
+      <w:pPr>
+        <w:pStyle w:val="Corpsdetexte"/>
+        <w:ind w:left="0"/>
+      </w:pPr>
+      <w:r>
+        <w:t xml:space="preserve">Voici ma planification initiale : </w:t>
+      </w:r>
+      <w:hyperlink r:id="rId12" w:history="1">
+        <w:r>
+          <w:rPr>
+            <w:rStyle w:val="Lienhypertexte"/>
+          </w:rPr>
+          <w:t>ici</w:t>
+        </w:r>
+      </w:hyperlink>
+    </w:p>
+    <w:p>
+      <w:pPr>
+        <w:pStyle w:val="Corpsdetexte"/>
       </w:pPr>
       <w:r>
         <w:rPr>
           <w:noProof/>
         </w:rPr>
         <w:drawing>
-          <wp:anchor distT="0" distB="0" distL="114300" distR="114300" simplePos="0" relativeHeight="251660800" behindDoc="1" locked="0" layoutInCell="1" allowOverlap="1" wp14:anchorId="7AA50C15" wp14:editId="6CB8D3FA">
+          <wp:anchor distT="0" distB="0" distL="114300" distR="114300" simplePos="0" relativeHeight="251659264" behindDoc="1" locked="0" layoutInCell="1" allowOverlap="1" wp14:anchorId="7AA50C15" wp14:editId="6CB8D3FA">
             <wp:simplePos x="0" y="0"/>
             <wp:positionH relativeFrom="column">
               <wp:posOffset>-483235</wp:posOffset>
@@ -3910,7 +2251,7 @@
                     </pic:cNvPicPr>
                   </pic:nvPicPr>
                   <pic:blipFill>
-                    <a:blip r:embed="rId12">
+                    <a:blip r:embed="rId13">
                       <a:extLst>
                         <a:ext uri="{28A0092B-C50C-407E-A947-70E740481C1C}">
                           <a14:useLocalDpi xmlns:a14="http://schemas.microsoft.com/office/drawing/2010/main" val="0"/>
@@ -3987,18 +2328,29 @@
       <w:pPr>
         <w:pStyle w:val="Corpsdetexte"/>
       </w:pPr>
+    </w:p>
+    <w:p>
+      <w:pPr>
+        <w:pStyle w:val="Corpsdetexte"/>
+      </w:pPr>
+    </w:p>
+    <w:p>
+      <w:pPr>
+        <w:pStyle w:val="Corpsdetexte"/>
+      </w:pPr>
       <w:r>
         <w:rPr>
           <w:noProof/>
         </w:rPr>
+        <w:lastRenderedPageBreak/>
         <w:drawing>
-          <wp:anchor distT="0" distB="0" distL="114300" distR="114300" simplePos="0" relativeHeight="251659776" behindDoc="1" locked="0" layoutInCell="1" allowOverlap="1" wp14:anchorId="17D28D14" wp14:editId="35192883">
+          <wp:anchor distT="0" distB="0" distL="114300" distR="114300" simplePos="0" relativeHeight="251657216" behindDoc="1" locked="0" layoutInCell="1" allowOverlap="1" wp14:anchorId="17D28D14" wp14:editId="1EB50ABF">
             <wp:simplePos x="0" y="0"/>
             <wp:positionH relativeFrom="column">
-              <wp:posOffset>-563549</wp:posOffset>
+              <wp:posOffset>-448945</wp:posOffset>
             </wp:positionH>
             <wp:positionV relativeFrom="paragraph">
-              <wp:posOffset>315646</wp:posOffset>
+              <wp:posOffset>-53975</wp:posOffset>
             </wp:positionV>
             <wp:extent cx="6861658" cy="1937632"/>
             <wp:effectExtent l="0" t="0" r="0" b="0"/>
@@ -4017,7 +2369,7 @@
                     </pic:cNvPicPr>
                   </pic:nvPicPr>
                   <pic:blipFill>
-                    <a:blip r:embed="rId13" cstate="print">
+                    <a:blip r:embed="rId14" cstate="print">
                       <a:extLst>
                         <a:ext uri="{28A0092B-C50C-407E-A947-70E740481C1C}">
                           <a14:useLocalDpi xmlns:a14="http://schemas.microsoft.com/office/drawing/2010/main" val="0"/>
@@ -4073,7 +2425,14 @@
     <w:p>
       <w:pPr>
         <w:pStyle w:val="Corpsdetexte"/>
-      </w:pPr>
+        <w:tabs>
+          <w:tab w:val="clear" w:pos="4395"/>
+          <w:tab w:val="left" w:pos="3650"/>
+        </w:tabs>
+      </w:pPr>
+      <w:r>
+        <w:tab/>
+      </w:r>
     </w:p>
     <w:p>
       <w:pPr>
@@ -4107,74 +2466,232 @@
     </w:p>
     <w:p>
       <w:pPr>
-        <w:pStyle w:val="Corpsdetexte"/>
-      </w:pPr>
-    </w:p>
-    <w:p>
-      <w:pPr>
-        <w:pStyle w:val="Corpsdetexte"/>
-      </w:pPr>
-    </w:p>
-    <w:p>
-      <w:pPr>
         <w:pStyle w:val="Titre1"/>
       </w:pPr>
+      <w:bookmarkStart w:id="9" w:name="_Toc181187209"/>
       <w:r>
-        <w:lastRenderedPageBreak/>
         <w:t>Rapport de Tests</w:t>
       </w:r>
+      <w:bookmarkEnd w:id="9"/>
+    </w:p>
+    <w:p>
+      <w:pPr>
+        <w:pStyle w:val="Corpsdetexte"/>
+        <w:ind w:left="0"/>
+      </w:pPr>
+      <w:r>
+        <w:t>Un test unitaire à été créer pour contrôler que toutes les données importer depuis les CSV soient correct.</w:t>
+      </w:r>
+      <w:r>
+        <w:t xml:space="preserve"> Trois conditions ont été vérifier :</w:t>
+      </w:r>
+    </w:p>
+    <w:p>
+      <w:pPr>
+        <w:pStyle w:val="Corpsdetexte"/>
+        <w:numPr>
+          <w:ilvl w:val="0"/>
+          <w:numId w:val="49"/>
+        </w:numPr>
+      </w:pPr>
+      <w:r>
+        <w:t>Après l’importation</w:t>
+      </w:r>
+      <w:r>
+        <w:t xml:space="preserve">, </w:t>
+      </w:r>
+      <w:r>
+        <w:t>les données ne sont pas null</w:t>
+      </w:r>
+    </w:p>
+    <w:p>
+      <w:pPr>
+        <w:pStyle w:val="Corpsdetexte"/>
+        <w:numPr>
+          <w:ilvl w:val="0"/>
+          <w:numId w:val="49"/>
+        </w:numPr>
+      </w:pPr>
+      <w:r>
+        <w:t>Le fichier CSV bitcoin est im</w:t>
+      </w:r>
+      <w:r>
+        <w:t>porter, donc les nom</w:t>
+      </w:r>
+      <w:r>
+        <w:t>s</w:t>
+      </w:r>
+      <w:r>
+        <w:t xml:space="preserve"> est égal a bitcoin (ou BTC, suivant quel nom a été entré en paramètre)</w:t>
+      </w:r>
+    </w:p>
+    <w:p>
+      <w:pPr>
+        <w:pStyle w:val="Corpsdetexte"/>
+        <w:numPr>
+          <w:ilvl w:val="0"/>
+          <w:numId w:val="49"/>
+        </w:numPr>
+      </w:pPr>
+      <w:r>
+        <w:t xml:space="preserve">Le nombre de données </w:t>
+      </w:r>
+      <w:r>
+        <w:t>après importation</w:t>
+      </w:r>
+      <w:r>
+        <w:t xml:space="preserve"> est supérieur à 0</w:t>
+      </w:r>
+    </w:p>
+    <w:p>
+      <w:pPr>
+        <w:pStyle w:val="Corpsdetexte"/>
+        <w:ind w:left="0"/>
+      </w:pPr>
+    </w:p>
+    <w:p>
+      <w:pPr>
+        <w:pStyle w:val="Corpsdetexte"/>
+        <w:ind w:left="0"/>
+      </w:pPr>
+      <w:r>
+        <w:t>Voici le rapport des tests après l’importation du fichier CSV bitcoin avec comme nom en paramètre « BTC »</w:t>
+      </w:r>
+      <w:r>
+        <w:t xml:space="preserve"> </w:t>
+      </w:r>
+      <w:r>
+        <w:t>:</w:t>
+      </w:r>
+    </w:p>
+    <w:p>
+      <w:pPr>
+        <w:pStyle w:val="Corpsdetexte"/>
+        <w:jc w:val="center"/>
+      </w:pPr>
+      <w:r>
+        <w:rPr>
+          <w:noProof/>
+        </w:rPr>
+        <w:drawing>
+          <wp:inline distT="0" distB="0" distL="0" distR="0" wp14:anchorId="45502FF2" wp14:editId="688C640A">
+            <wp:extent cx="4429125" cy="1588434"/>
+            <wp:effectExtent l="0" t="0" r="0" b="0"/>
+            <wp:docPr id="1" name="Image 1"/>
+            <wp:cNvGraphicFramePr>
+              <a:graphicFrameLocks xmlns:a="http://schemas.openxmlformats.org/drawingml/2006/main" noChangeAspect="1"/>
+            </wp:cNvGraphicFramePr>
+            <a:graphic xmlns:a="http://schemas.openxmlformats.org/drawingml/2006/main">
+              <a:graphicData uri="http://schemas.openxmlformats.org/drawingml/2006/picture">
+                <pic:pic xmlns:pic="http://schemas.openxmlformats.org/drawingml/2006/picture">
+                  <pic:nvPicPr>
+                    <pic:cNvPr id="1" name=""/>
+                    <pic:cNvPicPr/>
+                  </pic:nvPicPr>
+                  <pic:blipFill>
+                    <a:blip r:embed="rId15"/>
+                    <a:stretch>
+                      <a:fillRect/>
+                    </a:stretch>
+                  </pic:blipFill>
+                  <pic:spPr>
+                    <a:xfrm>
+                      <a:off x="0" y="0"/>
+                      <a:ext cx="4451665" cy="1596518"/>
+                    </a:xfrm>
+                    <a:prstGeom prst="rect">
+                      <a:avLst/>
+                    </a:prstGeom>
+                  </pic:spPr>
+                </pic:pic>
+              </a:graphicData>
+            </a:graphic>
+          </wp:inline>
+        </w:drawing>
+      </w:r>
     </w:p>
     <w:p>
       <w:pPr>
         <w:pStyle w:val="Titre1"/>
       </w:pPr>
+      <w:bookmarkStart w:id="10" w:name="_Toc181187210"/>
       <w:r>
         <w:t>Journal de travail</w:t>
       </w:r>
+      <w:bookmarkEnd w:id="10"/>
+    </w:p>
+    <w:p>
+      <w:pPr>
+        <w:pStyle w:val="Corpsdetexte"/>
+        <w:ind w:left="0"/>
+      </w:pPr>
+      <w:r>
+        <w:t xml:space="preserve">Pour le journal de travail, j’ai pu le réaliser sur l’outil ClickUp, ce qui </w:t>
+      </w:r>
+      <w:r>
+        <w:t>ma</w:t>
+      </w:r>
+      <w:r>
+        <w:t xml:space="preserve"> permis de gagner du temps de travail. À chaque début de</w:t>
+      </w:r>
+      <w:r>
+        <w:t xml:space="preserve"> tâche, je lançais le compteur ce qui insérais automatiquement le nombre de temps que je passais sur une tâche. </w:t>
+      </w:r>
+    </w:p>
+    <w:p>
+      <w:pPr>
+        <w:pStyle w:val="Corpsdetexte"/>
+        <w:ind w:left="0"/>
+      </w:pPr>
+      <w:r>
+        <w:t>Cette fonctionnalité à été la principale raison de l’utilisation de cet outil. J’ai pu me concentrer sur mon projet en utilisant une plateforme de gestion de projet qui à permis d’être plus précis sur mon travail qu’un outil tel que Trello ou un fichier Excel.</w:t>
+      </w:r>
     </w:p>
     <w:p>
       <w:pPr>
         <w:pStyle w:val="Titre1"/>
       </w:pPr>
+      <w:bookmarkStart w:id="11" w:name="_Toc181187211"/>
       <w:r>
         <w:t>Utilisation de l’intelligence Artificielle</w:t>
       </w:r>
+      <w:bookmarkEnd w:id="11"/>
     </w:p>
     <w:p>
       <w:pPr>
         <w:pStyle w:val="Corpsdetexte"/>
+        <w:ind w:left="0"/>
       </w:pPr>
       <w:r>
-        <w:t xml:space="preserve">Je me suis mis personnellement un défi qui consiste à ne pas utiliser d’intelligence artificielle pour ce projet. A terme de ce projet, j’ai réussi é réaliser les principales fonctionnalités demandées sans l’usage d’intelligence </w:t>
+        <w:t>Je me suis mis personnellement un défi qui consiste à ne pas utiliser d’intelligence artificielle pour ce projet. A terme de ce projet, j’ai réussi é réaliser les principales fonctionnalités demandées sans l’usage d’intelligence artificielle.</w:t>
       </w:r>
+    </w:p>
+    <w:p>
+      <w:pPr>
+        <w:pStyle w:val="Corpsdetexte"/>
+        <w:ind w:left="0"/>
+      </w:pPr>
+    </w:p>
+    <w:p>
+      <w:pPr>
+        <w:pStyle w:val="Corpsdetexte"/>
+        <w:ind w:left="0"/>
+      </w:pPr>
       <w:r>
-        <w:t>artificielle</w:t>
-      </w:r>
-      <w:r>
-        <w:t>.</w:t>
-      </w:r>
-    </w:p>
-    <w:p>
-      <w:pPr>
-        <w:pStyle w:val="Corpsdetexte"/>
-      </w:pPr>
-    </w:p>
-    <w:p>
-      <w:pPr>
-        <w:pStyle w:val="Corpsdetexte"/>
-      </w:pPr>
-      <w:r>
+        <w:lastRenderedPageBreak/>
         <w:t>N’étant pas un grand adepte de l’utilisation de ce type d’outils pour l’apprentissage de compétence, je trouve néanmoins qu’il y a une réelle dépendance grandissante, si cet outil est utilisé de la mauvaise manière.</w:t>
       </w:r>
     </w:p>
     <w:p>
       <w:pPr>
         <w:pStyle w:val="Corpsdetexte"/>
+        <w:ind w:left="0"/>
       </w:pPr>
     </w:p>
     <w:p>
       <w:pPr>
         <w:pStyle w:val="Corpsdetexte"/>
+        <w:ind w:left="0"/>
       </w:pPr>
       <w:r>
         <w:t xml:space="preserve">Je trouve cet outil particulièrement utile si les connaissances de base sont déjà </w:t>
@@ -4183,7 +2700,13 @@
         <w:t>acquises</w:t>
       </w:r>
       <w:r>
-        <w:t xml:space="preserve">, mais je trouve cela dommage de réaliser un travail uniquement à l’aide d’intelligence artificiel car cela ne favorise pas un réel apprentissage mais un travail bâclé et complexe à faire évoluer, </w:t>
+        <w:t>, mais je trouve cela dommage de réaliser un travail uniquement à l’aide</w:t>
+      </w:r>
+      <w:r>
+        <w:t xml:space="preserve"> </w:t>
+      </w:r>
+      <w:r>
+        <w:t xml:space="preserve">d’intelligence artificiel car cela ne favorise pas un réel apprentissage mais un travail bâclé et complexe à faire évoluer, </w:t>
       </w:r>
       <w:r>
         <w:t>étant donné</w:t>
@@ -4195,30 +2718,43 @@
         <w:t>réalisé</w:t>
       </w:r>
       <w:r>
+        <w:t xml:space="preserve"> par</w:t>
+      </w:r>
+      <w:r>
         <w:t xml:space="preserve"> sois même. </w:t>
       </w:r>
     </w:p>
     <w:p>
       <w:pPr>
         <w:pStyle w:val="Corpsdetexte"/>
+        <w:ind w:left="0"/>
       </w:pPr>
     </w:p>
     <w:p>
       <w:pPr>
         <w:pStyle w:val="Corpsdetexte"/>
+        <w:ind w:left="0"/>
       </w:pPr>
       <w:r>
-        <w:t>Néanmoins, il peut être un outil fantastique et extrêmement utile s’il est utiliser de la bonne manière, comme assistant ou aide, pour régler certain problème ou autre, par exemple.</w:t>
+        <w:t xml:space="preserve">Néanmoins, il peut être un outil fantastique et extrêmement utile s’il est </w:t>
       </w:r>
+      <w:r>
+        <w:t>utilisé</w:t>
+      </w:r>
+      <w:r>
+        <w:t xml:space="preserve"> de la bonne manière, comme assistant ou aide, pour régler certain problème ou autre, par exemple.</w:t>
+      </w:r>
     </w:p>
     <w:p>
       <w:pPr>
         <w:pStyle w:val="Corpsdetexte"/>
+        <w:ind w:left="0"/>
       </w:pPr>
     </w:p>
     <w:p>
       <w:pPr>
         <w:pStyle w:val="Corpsdetexte"/>
+        <w:ind w:left="0"/>
       </w:pPr>
       <w:r>
         <w:t>J’ai pu me faire aider particulièrement par la communauté de Scott Plot qui m’était à disposition de nombreux code ou l’application d’exemple fournit par Scott Plot, j’ai pu en prendre exemple pour intégrer certaine fonctionnalité dans mon code ou corrigé certains bogues.</w:t>
@@ -4226,90 +2762,32 @@
     </w:p>
     <w:p>
       <w:pPr>
-        <w:pStyle w:val="Titre1"/>
-      </w:pPr>
-      <w:bookmarkStart w:id="16" w:name="_Toc308526350"/>
+        <w:pStyle w:val="Corpsdetexte"/>
+        <w:ind w:left="0"/>
+      </w:pPr>
+    </w:p>
+    <w:p>
+      <w:pPr>
+        <w:pStyle w:val="Corpsdetexte"/>
+        <w:ind w:left="0"/>
+      </w:pPr>
       <w:r>
-        <w:t>Annexes</w:t>
-      </w:r>
-      <w:bookmarkEnd w:id="16"/>
-    </w:p>
-    <w:p>
-      <w:pPr>
-        <w:pStyle w:val="Informations"/>
-        <w:numPr>
-          <w:ilvl w:val="5"/>
-          <w:numId w:val="25"/>
-        </w:numPr>
-      </w:pPr>
-      <w:r>
-        <w:t>Listing du code source (partiel ou, plus rarement complet)</w:t>
-      </w:r>
-    </w:p>
-    <w:p>
-      <w:pPr>
-        <w:pStyle w:val="Informations"/>
-        <w:numPr>
-          <w:ilvl w:val="5"/>
-          <w:numId w:val="25"/>
-        </w:numPr>
-      </w:pPr>
-      <w:r>
-        <w:t>Guide</w:t>
+        <w:t xml:space="preserve">Si je dois utiliser l’utilisation de l’IA, je préfère l’utiliser pour qu’elle m’explique certaine notion. Plutôt qu’elle les </w:t>
       </w:r>
       <w:r>
-        <w:t>(s)</w:t>
+        <w:t>fasse</w:t>
       </w:r>
       <w:r>
-        <w:t xml:space="preserve"> d’utilisation et/ou guide de l’administrateur</w:t>
-      </w:r>
-    </w:p>
-    <w:p>
-      <w:pPr>
-        <w:pStyle w:val="Informations"/>
-        <w:numPr>
-          <w:ilvl w:val="5"/>
-          <w:numId w:val="25"/>
-        </w:numPr>
-      </w:pPr>
-      <w:r>
-        <w:t>Etat ou</w:t>
+        <w:t xml:space="preserve"> à ma place</w:t>
       </w:r>
       <w:r>
-        <w:t xml:space="preserve"> « dump » </w:t>
+        <w:t>.</w:t>
       </w:r>
-      <w:r>
-        <w:t xml:space="preserve">de la configuration </w:t>
-      </w:r>
-      <w:r>
-        <w:t>des équipements</w:t>
-      </w:r>
-      <w:r>
-        <w:t xml:space="preserve"> (routeur, switch, robot, etc.).</w:t>
-      </w:r>
-    </w:p>
-    <w:p>
-      <w:pPr>
-        <w:pStyle w:val="Informations"/>
-        <w:numPr>
-          <w:ilvl w:val="5"/>
-          <w:numId w:val="25"/>
-        </w:numPr>
-      </w:pPr>
-      <w:r>
-        <w:t>Extraits</w:t>
-      </w:r>
-      <w:r>
-        <w:t xml:space="preserve"> de catalogue, documentation de fabricant</w:t>
-      </w:r>
-      <w:r>
-        <w:t>, etc.</w:t>
-      </w:r>
     </w:p>
     <w:sectPr>
-      <w:headerReference w:type="default" r:id="rId14"/>
-      <w:footerReference w:type="default" r:id="rId15"/>
-      <w:footerReference w:type="first" r:id="rId16"/>
+      <w:headerReference w:type="default" r:id="rId16"/>
+      <w:footerReference w:type="default" r:id="rId17"/>
+      <w:footerReference w:type="first" r:id="rId18"/>
       <w:pgSz w:w="11906" w:h="16838" w:code="9"/>
       <w:pgMar w:top="1418" w:right="1418" w:bottom="1418" w:left="1418" w:header="709" w:footer="709" w:gutter="0"/>
       <w:cols w:space="708"/>
@@ -4321,7 +2799,7 @@
 </file>
 
 <file path=word/endnotes.xml><?xml version="1.0" encoding="utf-8"?>
-<w:endnotes xmlns:wpc="http://schemas.microsoft.com/office/word/2010/wordprocessingCanvas" xmlns:cx="http://schemas.microsoft.com/office/drawing/2014/chartex" xmlns:cx1="http://schemas.microsoft.com/office/drawing/2015/9/8/chartex" xmlns:cx2="http://schemas.microsoft.com/office/drawing/2015/10/21/chartex" xmlns:cx3="http://schemas.microsoft.com/office/drawing/2016/5/9/chartex" xmlns:cx4="http://schemas.microsoft.com/office/drawing/2016/5/10/chartex" xmlns:cx5="http://schemas.microsoft.com/office/drawing/2016/5/11/chartex" xmlns:cx6="http://schemas.microsoft.com/office/drawing/2016/5/12/chartex" xmlns:cx7="http://schemas.microsoft.com/office/drawing/2016/5/13/chartex" xmlns:cx8="http://schemas.microsoft.com/office/drawing/2016/5/14/chartex" xmlns:mc="http://schemas.openxmlformats.org/markup-compatibility/2006" xmlns:aink="http://schemas.microsoft.com/office/drawing/2016/ink" xmlns:am3d="http://schemas.microsoft.com/office/drawing/2017/model3d" xmlns:o="urn:schemas-microsoft-com:office:office" xmlns:oel="http://schemas.microsoft.com/office/2019/extlst" xmlns:r="http://schemas.openxmlformats.org/officeDocument/2006/relationships" xmlns:m="http://schemas.openxmlformats.org/officeDocument/2006/math" xmlns:v="urn:schemas-microsoft-com:vml" xmlns:wp14="http://schemas.microsoft.com/office/word/2010/wordprocessingDrawing" xmlns:wp="http://schemas.openxmlformats.org/drawingml/2006/wordprocessingDrawing" xmlns:w10="urn:schemas-microsoft-com:office:word" xmlns:w="http://schemas.openxmlformats.org/wordprocessingml/2006/main" xmlns:w14="http://schemas.microsoft.com/office/word/2010/wordml" xmlns:w15="http://schemas.microsoft.com/office/word/2012/wordml" xmlns:w16cex="http://schemas.microsoft.com/office/word/2018/wordml/cex" xmlns:w16cid="http://schemas.microsoft.com/office/word/2016/wordml/cid" xmlns:w16="http://schemas.microsoft.com/office/word/2018/wordml" xmlns:w16du="http://schemas.microsoft.com/office/word/2023/wordml/word16du" xmlns:w16sdtdh="http://schemas.microsoft.com/office/word/2020/wordml/sdtdatahash" xmlns:w16se="http://schemas.microsoft.com/office/word/2015/wordml/symex" xmlns:wpg="http://schemas.microsoft.com/office/word/2010/wordprocessingGroup" xmlns:wpi="http://schemas.microsoft.com/office/word/2010/wordprocessingInk" xmlns:wne="http://schemas.microsoft.com/office/word/2006/wordml" xmlns:wps="http://schemas.microsoft.com/office/word/2010/wordprocessingShape" mc:Ignorable="w14 w15 w16se w16cid w16 w16cex w16sdtdh w16du wp14">
+<w:endnotes xmlns:wpc="http://schemas.microsoft.com/office/word/2010/wordprocessingCanvas" xmlns:cx="http://schemas.microsoft.com/office/drawing/2014/chartex" xmlns:cx1="http://schemas.microsoft.com/office/drawing/2015/9/8/chartex" xmlns:cx2="http://schemas.microsoft.com/office/drawing/2015/10/21/chartex" xmlns:cx3="http://schemas.microsoft.com/office/drawing/2016/5/9/chartex" xmlns:cx4="http://schemas.microsoft.com/office/drawing/2016/5/10/chartex" xmlns:cx5="http://schemas.microsoft.com/office/drawing/2016/5/11/chartex" xmlns:cx6="http://schemas.microsoft.com/office/drawing/2016/5/12/chartex" xmlns:cx7="http://schemas.microsoft.com/office/drawing/2016/5/13/chartex" xmlns:cx8="http://schemas.microsoft.com/office/drawing/2016/5/14/chartex" xmlns:mc="http://schemas.openxmlformats.org/markup-compatibility/2006" xmlns:aink="http://schemas.microsoft.com/office/drawing/2016/ink" xmlns:am3d="http://schemas.microsoft.com/office/drawing/2017/model3d" xmlns:o="urn:schemas-microsoft-com:office:office" xmlns:oel="http://schemas.microsoft.com/office/2019/extlst" xmlns:r="http://schemas.openxmlformats.org/officeDocument/2006/relationships" xmlns:m="http://schemas.openxmlformats.org/officeDocument/2006/math" xmlns:v="urn:schemas-microsoft-com:vml" xmlns:wp14="http://schemas.microsoft.com/office/word/2010/wordprocessingDrawing" xmlns:wp="http://schemas.openxmlformats.org/drawingml/2006/wordprocessingDrawing" xmlns:w10="urn:schemas-microsoft-com:office:word" xmlns:w="http://schemas.openxmlformats.org/wordprocessingml/2006/main" xmlns:w14="http://schemas.microsoft.com/office/word/2010/wordml" xmlns:w15="http://schemas.microsoft.com/office/word/2012/wordml" xmlns:w16cex="http://schemas.microsoft.com/office/word/2018/wordml/cex" xmlns:w16cid="http://schemas.microsoft.com/office/word/2016/wordml/cid" xmlns:w16="http://schemas.microsoft.com/office/word/2018/wordml" xmlns:w16sdtdh="http://schemas.microsoft.com/office/word/2020/wordml/sdtdatahash" xmlns:w16se="http://schemas.microsoft.com/office/word/2015/wordml/symex" xmlns:wpg="http://schemas.microsoft.com/office/word/2010/wordprocessingGroup" xmlns:wpi="http://schemas.microsoft.com/office/word/2010/wordprocessingInk" xmlns:wne="http://schemas.microsoft.com/office/word/2006/wordml" xmlns:wps="http://schemas.microsoft.com/office/word/2010/wordprocessingShape" mc:Ignorable="w14 w15 w16se w16cid w16 w16cex w16sdtdh wp14">
   <w:endnote w:type="separator" w:id="-1">
     <w:p>
       <w:r>
@@ -4340,7 +2818,7 @@
 </file>
 
 <file path=word/footer1.xml><?xml version="1.0" encoding="utf-8"?>
-<w:ftr xmlns:wpc="http://schemas.microsoft.com/office/word/2010/wordprocessingCanvas" xmlns:cx="http://schemas.microsoft.com/office/drawing/2014/chartex" xmlns:cx1="http://schemas.microsoft.com/office/drawing/2015/9/8/chartex" xmlns:cx2="http://schemas.microsoft.com/office/drawing/2015/10/21/chartex" xmlns:cx3="http://schemas.microsoft.com/office/drawing/2016/5/9/chartex" xmlns:cx4="http://schemas.microsoft.com/office/drawing/2016/5/10/chartex" xmlns:cx5="http://schemas.microsoft.com/office/drawing/2016/5/11/chartex" xmlns:cx6="http://schemas.microsoft.com/office/drawing/2016/5/12/chartex" xmlns:cx7="http://schemas.microsoft.com/office/drawing/2016/5/13/chartex" xmlns:cx8="http://schemas.microsoft.com/office/drawing/2016/5/14/chartex" xmlns:mc="http://schemas.openxmlformats.org/markup-compatibility/2006" xmlns:aink="http://schemas.microsoft.com/office/drawing/2016/ink" xmlns:am3d="http://schemas.microsoft.com/office/drawing/2017/model3d" xmlns:o="urn:schemas-microsoft-com:office:office" xmlns:oel="http://schemas.microsoft.com/office/2019/extlst" xmlns:r="http://schemas.openxmlformats.org/officeDocument/2006/relationships" xmlns:m="http://schemas.openxmlformats.org/officeDocument/2006/math" xmlns:v="urn:schemas-microsoft-com:vml" xmlns:wp14="http://schemas.microsoft.com/office/word/2010/wordprocessingDrawing" xmlns:wp="http://schemas.openxmlformats.org/drawingml/2006/wordprocessingDrawing" xmlns:w10="urn:schemas-microsoft-com:office:word" xmlns:w="http://schemas.openxmlformats.org/wordprocessingml/2006/main" xmlns:w14="http://schemas.microsoft.com/office/word/2010/wordml" xmlns:w15="http://schemas.microsoft.com/office/word/2012/wordml" xmlns:w16cex="http://schemas.microsoft.com/office/word/2018/wordml/cex" xmlns:w16cid="http://schemas.microsoft.com/office/word/2016/wordml/cid" xmlns:w16="http://schemas.microsoft.com/office/word/2018/wordml" xmlns:w16du="http://schemas.microsoft.com/office/word/2023/wordml/word16du" xmlns:w16sdtdh="http://schemas.microsoft.com/office/word/2020/wordml/sdtdatahash" xmlns:w16se="http://schemas.microsoft.com/office/word/2015/wordml/symex" xmlns:wpg="http://schemas.microsoft.com/office/word/2010/wordprocessingGroup" xmlns:wpi="http://schemas.microsoft.com/office/word/2010/wordprocessingInk" xmlns:wne="http://schemas.microsoft.com/office/word/2006/wordml" xmlns:wps="http://schemas.microsoft.com/office/word/2010/wordprocessingShape" mc:Ignorable="w14 w15 w16se w16cid w16 w16cex w16sdtdh w16du wp14">
+<w:ftr xmlns:wpc="http://schemas.microsoft.com/office/word/2010/wordprocessingCanvas" xmlns:cx="http://schemas.microsoft.com/office/drawing/2014/chartex" xmlns:cx1="http://schemas.microsoft.com/office/drawing/2015/9/8/chartex" xmlns:cx2="http://schemas.microsoft.com/office/drawing/2015/10/21/chartex" xmlns:cx3="http://schemas.microsoft.com/office/drawing/2016/5/9/chartex" xmlns:cx4="http://schemas.microsoft.com/office/drawing/2016/5/10/chartex" xmlns:cx5="http://schemas.microsoft.com/office/drawing/2016/5/11/chartex" xmlns:cx6="http://schemas.microsoft.com/office/drawing/2016/5/12/chartex" xmlns:cx7="http://schemas.microsoft.com/office/drawing/2016/5/13/chartex" xmlns:cx8="http://schemas.microsoft.com/office/drawing/2016/5/14/chartex" xmlns:mc="http://schemas.openxmlformats.org/markup-compatibility/2006" xmlns:aink="http://schemas.microsoft.com/office/drawing/2016/ink" xmlns:am3d="http://schemas.microsoft.com/office/drawing/2017/model3d" xmlns:o="urn:schemas-microsoft-com:office:office" xmlns:oel="http://schemas.microsoft.com/office/2019/extlst" xmlns:r="http://schemas.openxmlformats.org/officeDocument/2006/relationships" xmlns:m="http://schemas.openxmlformats.org/officeDocument/2006/math" xmlns:v="urn:schemas-microsoft-com:vml" xmlns:wp14="http://schemas.microsoft.com/office/word/2010/wordprocessingDrawing" xmlns:wp="http://schemas.openxmlformats.org/drawingml/2006/wordprocessingDrawing" xmlns:w10="urn:schemas-microsoft-com:office:word" xmlns:w="http://schemas.openxmlformats.org/wordprocessingml/2006/main" xmlns:w14="http://schemas.microsoft.com/office/word/2010/wordml" xmlns:w15="http://schemas.microsoft.com/office/word/2012/wordml" xmlns:w16cex="http://schemas.microsoft.com/office/word/2018/wordml/cex" xmlns:w16cid="http://schemas.microsoft.com/office/word/2016/wordml/cid" xmlns:w16="http://schemas.microsoft.com/office/word/2018/wordml" xmlns:w16sdtdh="http://schemas.microsoft.com/office/word/2020/wordml/sdtdatahash" xmlns:w16se="http://schemas.microsoft.com/office/word/2015/wordml/symex" xmlns:wpg="http://schemas.microsoft.com/office/word/2010/wordprocessingGroup" xmlns:wpi="http://schemas.microsoft.com/office/word/2010/wordprocessingInk" xmlns:wne="http://schemas.microsoft.com/office/word/2006/wordml" xmlns:wps="http://schemas.microsoft.com/office/word/2010/wordprocessingShape" mc:Ignorable="w14 w15 w16se w16cid w16 w16cex w16sdtdh wp14">
   <w:tbl>
     <w:tblPr>
       <w:tblStyle w:val="Grilledutableau"/>
@@ -4776,7 +3254,7 @@
               <w:noProof/>
               <w:szCs w:val="16"/>
             </w:rPr>
-            <w:t>28.10.2024 21:50</w:t>
+            <w:t>30.10.2024 14:05</w:t>
           </w:r>
           <w:r>
             <w:rPr>
@@ -4829,7 +3307,7 @@
 </file>
 
 <file path=word/footer2.xml><?xml version="1.0" encoding="utf-8"?>
-<w:ftr xmlns:wpc="http://schemas.microsoft.com/office/word/2010/wordprocessingCanvas" xmlns:cx="http://schemas.microsoft.com/office/drawing/2014/chartex" xmlns:cx1="http://schemas.microsoft.com/office/drawing/2015/9/8/chartex" xmlns:cx2="http://schemas.microsoft.com/office/drawing/2015/10/21/chartex" xmlns:cx3="http://schemas.microsoft.com/office/drawing/2016/5/9/chartex" xmlns:cx4="http://schemas.microsoft.com/office/drawing/2016/5/10/chartex" xmlns:cx5="http://schemas.microsoft.com/office/drawing/2016/5/11/chartex" xmlns:cx6="http://schemas.microsoft.com/office/drawing/2016/5/12/chartex" xmlns:cx7="http://schemas.microsoft.com/office/drawing/2016/5/13/chartex" xmlns:cx8="http://schemas.microsoft.com/office/drawing/2016/5/14/chartex" xmlns:mc="http://schemas.openxmlformats.org/markup-compatibility/2006" xmlns:aink="http://schemas.microsoft.com/office/drawing/2016/ink" xmlns:am3d="http://schemas.microsoft.com/office/drawing/2017/model3d" xmlns:o="urn:schemas-microsoft-com:office:office" xmlns:oel="http://schemas.microsoft.com/office/2019/extlst" xmlns:r="http://schemas.openxmlformats.org/officeDocument/2006/relationships" xmlns:m="http://schemas.openxmlformats.org/officeDocument/2006/math" xmlns:v="urn:schemas-microsoft-com:vml" xmlns:wp14="http://schemas.microsoft.com/office/word/2010/wordprocessingDrawing" xmlns:wp="http://schemas.openxmlformats.org/drawingml/2006/wordprocessingDrawing" xmlns:w10="urn:schemas-microsoft-com:office:word" xmlns:w="http://schemas.openxmlformats.org/wordprocessingml/2006/main" xmlns:w14="http://schemas.microsoft.com/office/word/2010/wordml" xmlns:w15="http://schemas.microsoft.com/office/word/2012/wordml" xmlns:w16cex="http://schemas.microsoft.com/office/word/2018/wordml/cex" xmlns:w16cid="http://schemas.microsoft.com/office/word/2016/wordml/cid" xmlns:w16="http://schemas.microsoft.com/office/word/2018/wordml" xmlns:w16du="http://schemas.microsoft.com/office/word/2023/wordml/word16du" xmlns:w16sdtdh="http://schemas.microsoft.com/office/word/2020/wordml/sdtdatahash" xmlns:w16se="http://schemas.microsoft.com/office/word/2015/wordml/symex" xmlns:wpg="http://schemas.microsoft.com/office/word/2010/wordprocessingGroup" xmlns:wpi="http://schemas.microsoft.com/office/word/2010/wordprocessingInk" xmlns:wne="http://schemas.microsoft.com/office/word/2006/wordml" xmlns:wps="http://schemas.microsoft.com/office/word/2010/wordprocessingShape" mc:Ignorable="w14 w15 w16se w16cid w16 w16cex w16sdtdh w16du wp14">
+<w:ftr xmlns:wpc="http://schemas.microsoft.com/office/word/2010/wordprocessingCanvas" xmlns:cx="http://schemas.microsoft.com/office/drawing/2014/chartex" xmlns:cx1="http://schemas.microsoft.com/office/drawing/2015/9/8/chartex" xmlns:cx2="http://schemas.microsoft.com/office/drawing/2015/10/21/chartex" xmlns:cx3="http://schemas.microsoft.com/office/drawing/2016/5/9/chartex" xmlns:cx4="http://schemas.microsoft.com/office/drawing/2016/5/10/chartex" xmlns:cx5="http://schemas.microsoft.com/office/drawing/2016/5/11/chartex" xmlns:cx6="http://schemas.microsoft.com/office/drawing/2016/5/12/chartex" xmlns:cx7="http://schemas.microsoft.com/office/drawing/2016/5/13/chartex" xmlns:cx8="http://schemas.microsoft.com/office/drawing/2016/5/14/chartex" xmlns:mc="http://schemas.openxmlformats.org/markup-compatibility/2006" xmlns:aink="http://schemas.microsoft.com/office/drawing/2016/ink" xmlns:am3d="http://schemas.microsoft.com/office/drawing/2017/model3d" xmlns:o="urn:schemas-microsoft-com:office:office" xmlns:oel="http://schemas.microsoft.com/office/2019/extlst" xmlns:r="http://schemas.openxmlformats.org/officeDocument/2006/relationships" xmlns:m="http://schemas.openxmlformats.org/officeDocument/2006/math" xmlns:v="urn:schemas-microsoft-com:vml" xmlns:wp14="http://schemas.microsoft.com/office/word/2010/wordprocessingDrawing" xmlns:wp="http://schemas.openxmlformats.org/drawingml/2006/wordprocessingDrawing" xmlns:w10="urn:schemas-microsoft-com:office:word" xmlns:w="http://schemas.openxmlformats.org/wordprocessingml/2006/main" xmlns:w14="http://schemas.microsoft.com/office/word/2010/wordml" xmlns:w15="http://schemas.microsoft.com/office/word/2012/wordml" xmlns:w16cex="http://schemas.microsoft.com/office/word/2018/wordml/cex" xmlns:w16cid="http://schemas.microsoft.com/office/word/2016/wordml/cid" xmlns:w16="http://schemas.microsoft.com/office/word/2018/wordml" xmlns:w16sdtdh="http://schemas.microsoft.com/office/word/2020/wordml/sdtdatahash" xmlns:w16se="http://schemas.microsoft.com/office/word/2015/wordml/symex" xmlns:wpg="http://schemas.microsoft.com/office/word/2010/wordprocessingGroup" xmlns:wpi="http://schemas.microsoft.com/office/word/2010/wordprocessingInk" xmlns:wne="http://schemas.microsoft.com/office/word/2006/wordml" xmlns:wps="http://schemas.microsoft.com/office/word/2010/wordprocessingShape" mc:Ignorable="w14 w15 w16se w16cid w16 w16cex w16sdtdh wp14">
   <w:p>
     <w:pPr>
       <w:spacing w:before="2000"/>
@@ -4899,7 +3377,7 @@
 </file>
 
 <file path=word/footnotes.xml><?xml version="1.0" encoding="utf-8"?>
-<w:footnotes xmlns:wpc="http://schemas.microsoft.com/office/word/2010/wordprocessingCanvas" xmlns:cx="http://schemas.microsoft.com/office/drawing/2014/chartex" xmlns:cx1="http://schemas.microsoft.com/office/drawing/2015/9/8/chartex" xmlns:cx2="http://schemas.microsoft.com/office/drawing/2015/10/21/chartex" xmlns:cx3="http://schemas.microsoft.com/office/drawing/2016/5/9/chartex" xmlns:cx4="http://schemas.microsoft.com/office/drawing/2016/5/10/chartex" xmlns:cx5="http://schemas.microsoft.com/office/drawing/2016/5/11/chartex" xmlns:cx6="http://schemas.microsoft.com/office/drawing/2016/5/12/chartex" xmlns:cx7="http://schemas.microsoft.com/office/drawing/2016/5/13/chartex" xmlns:cx8="http://schemas.microsoft.com/office/drawing/2016/5/14/chartex" xmlns:mc="http://schemas.openxmlformats.org/markup-compatibility/2006" xmlns:aink="http://schemas.microsoft.com/office/drawing/2016/ink" xmlns:am3d="http://schemas.microsoft.com/office/drawing/2017/model3d" xmlns:o="urn:schemas-microsoft-com:office:office" xmlns:oel="http://schemas.microsoft.com/office/2019/extlst" xmlns:r="http://schemas.openxmlformats.org/officeDocument/2006/relationships" xmlns:m="http://schemas.openxmlformats.org/officeDocument/2006/math" xmlns:v="urn:schemas-microsoft-com:vml" xmlns:wp14="http://schemas.microsoft.com/office/word/2010/wordprocessingDrawing" xmlns:wp="http://schemas.openxmlformats.org/drawingml/2006/wordprocessingDrawing" xmlns:w10="urn:schemas-microsoft-com:office:word" xmlns:w="http://schemas.openxmlformats.org/wordprocessingml/2006/main" xmlns:w14="http://schemas.microsoft.com/office/word/2010/wordml" xmlns:w15="http://schemas.microsoft.com/office/word/2012/wordml" xmlns:w16cex="http://schemas.microsoft.com/office/word/2018/wordml/cex" xmlns:w16cid="http://schemas.microsoft.com/office/word/2016/wordml/cid" xmlns:w16="http://schemas.microsoft.com/office/word/2018/wordml" xmlns:w16du="http://schemas.microsoft.com/office/word/2023/wordml/word16du" xmlns:w16sdtdh="http://schemas.microsoft.com/office/word/2020/wordml/sdtdatahash" xmlns:w16se="http://schemas.microsoft.com/office/word/2015/wordml/symex" xmlns:wpg="http://schemas.microsoft.com/office/word/2010/wordprocessingGroup" xmlns:wpi="http://schemas.microsoft.com/office/word/2010/wordprocessingInk" xmlns:wne="http://schemas.microsoft.com/office/word/2006/wordml" xmlns:wps="http://schemas.microsoft.com/office/word/2010/wordprocessingShape" mc:Ignorable="w14 w15 w16se w16cid w16 w16cex w16sdtdh w16du wp14">
+<w:footnotes xmlns:wpc="http://schemas.microsoft.com/office/word/2010/wordprocessingCanvas" xmlns:cx="http://schemas.microsoft.com/office/drawing/2014/chartex" xmlns:cx1="http://schemas.microsoft.com/office/drawing/2015/9/8/chartex" xmlns:cx2="http://schemas.microsoft.com/office/drawing/2015/10/21/chartex" xmlns:cx3="http://schemas.microsoft.com/office/drawing/2016/5/9/chartex" xmlns:cx4="http://schemas.microsoft.com/office/drawing/2016/5/10/chartex" xmlns:cx5="http://schemas.microsoft.com/office/drawing/2016/5/11/chartex" xmlns:cx6="http://schemas.microsoft.com/office/drawing/2016/5/12/chartex" xmlns:cx7="http://schemas.microsoft.com/office/drawing/2016/5/13/chartex" xmlns:cx8="http://schemas.microsoft.com/office/drawing/2016/5/14/chartex" xmlns:mc="http://schemas.openxmlformats.org/markup-compatibility/2006" xmlns:aink="http://schemas.microsoft.com/office/drawing/2016/ink" xmlns:am3d="http://schemas.microsoft.com/office/drawing/2017/model3d" xmlns:o="urn:schemas-microsoft-com:office:office" xmlns:oel="http://schemas.microsoft.com/office/2019/extlst" xmlns:r="http://schemas.openxmlformats.org/officeDocument/2006/relationships" xmlns:m="http://schemas.openxmlformats.org/officeDocument/2006/math" xmlns:v="urn:schemas-microsoft-com:vml" xmlns:wp14="http://schemas.microsoft.com/office/word/2010/wordprocessingDrawing" xmlns:wp="http://schemas.openxmlformats.org/drawingml/2006/wordprocessingDrawing" xmlns:w10="urn:schemas-microsoft-com:office:word" xmlns:w="http://schemas.openxmlformats.org/wordprocessingml/2006/main" xmlns:w14="http://schemas.microsoft.com/office/word/2010/wordml" xmlns:w15="http://schemas.microsoft.com/office/word/2012/wordml" xmlns:w16cex="http://schemas.microsoft.com/office/word/2018/wordml/cex" xmlns:w16cid="http://schemas.microsoft.com/office/word/2016/wordml/cid" xmlns:w16="http://schemas.microsoft.com/office/word/2018/wordml" xmlns:w16sdtdh="http://schemas.microsoft.com/office/word/2020/wordml/sdtdatahash" xmlns:w16se="http://schemas.microsoft.com/office/word/2015/wordml/symex" xmlns:wpg="http://schemas.microsoft.com/office/word/2010/wordprocessingGroup" xmlns:wpi="http://schemas.microsoft.com/office/word/2010/wordprocessingInk" xmlns:wne="http://schemas.microsoft.com/office/word/2006/wordml" xmlns:wps="http://schemas.microsoft.com/office/word/2010/wordprocessingShape" mc:Ignorable="w14 w15 w16se w16cid w16 w16cex w16sdtdh wp14">
   <w:footnote w:type="separator" w:id="-1">
     <w:p>
       <w:r>
@@ -4918,7 +3396,7 @@
 </file>
 
 <file path=word/header1.xml><?xml version="1.0" encoding="utf-8"?>
-<w:hdr xmlns:wpc="http://schemas.microsoft.com/office/word/2010/wordprocessingCanvas" xmlns:cx="http://schemas.microsoft.com/office/drawing/2014/chartex" xmlns:cx1="http://schemas.microsoft.com/office/drawing/2015/9/8/chartex" xmlns:cx2="http://schemas.microsoft.com/office/drawing/2015/10/21/chartex" xmlns:cx3="http://schemas.microsoft.com/office/drawing/2016/5/9/chartex" xmlns:cx4="http://schemas.microsoft.com/office/drawing/2016/5/10/chartex" xmlns:cx5="http://schemas.microsoft.com/office/drawing/2016/5/11/chartex" xmlns:cx6="http://schemas.microsoft.com/office/drawing/2016/5/12/chartex" xmlns:cx7="http://schemas.microsoft.com/office/drawing/2016/5/13/chartex" xmlns:cx8="http://schemas.microsoft.com/office/drawing/2016/5/14/chartex" xmlns:mc="http://schemas.openxmlformats.org/markup-compatibility/2006" xmlns:aink="http://schemas.microsoft.com/office/drawing/2016/ink" xmlns:am3d="http://schemas.microsoft.com/office/drawing/2017/model3d" xmlns:o="urn:schemas-microsoft-com:office:office" xmlns:oel="http://schemas.microsoft.com/office/2019/extlst" xmlns:r="http://schemas.openxmlformats.org/officeDocument/2006/relationships" xmlns:m="http://schemas.openxmlformats.org/officeDocument/2006/math" xmlns:v="urn:schemas-microsoft-com:vml" xmlns:wp14="http://schemas.microsoft.com/office/word/2010/wordprocessingDrawing" xmlns:wp="http://schemas.openxmlformats.org/drawingml/2006/wordprocessingDrawing" xmlns:w10="urn:schemas-microsoft-com:office:word" xmlns:w="http://schemas.openxmlformats.org/wordprocessingml/2006/main" xmlns:w14="http://schemas.microsoft.com/office/word/2010/wordml" xmlns:w15="http://schemas.microsoft.com/office/word/2012/wordml" xmlns:w16cex="http://schemas.microsoft.com/office/word/2018/wordml/cex" xmlns:w16cid="http://schemas.microsoft.com/office/word/2016/wordml/cid" xmlns:w16="http://schemas.microsoft.com/office/word/2018/wordml" xmlns:w16du="http://schemas.microsoft.com/office/word/2023/wordml/word16du" xmlns:w16sdtdh="http://schemas.microsoft.com/office/word/2020/wordml/sdtdatahash" xmlns:w16se="http://schemas.microsoft.com/office/word/2015/wordml/symex" xmlns:wpg="http://schemas.microsoft.com/office/word/2010/wordprocessingGroup" xmlns:wpi="http://schemas.microsoft.com/office/word/2010/wordprocessingInk" xmlns:wne="http://schemas.microsoft.com/office/word/2006/wordml" xmlns:wps="http://schemas.microsoft.com/office/word/2010/wordprocessingShape" mc:Ignorable="w14 w15 w16se w16cid w16 w16cex w16sdtdh w16du wp14">
+<w:hdr xmlns:wpc="http://schemas.microsoft.com/office/word/2010/wordprocessingCanvas" xmlns:cx="http://schemas.microsoft.com/office/drawing/2014/chartex" xmlns:cx1="http://schemas.microsoft.com/office/drawing/2015/9/8/chartex" xmlns:cx2="http://schemas.microsoft.com/office/drawing/2015/10/21/chartex" xmlns:cx3="http://schemas.microsoft.com/office/drawing/2016/5/9/chartex" xmlns:cx4="http://schemas.microsoft.com/office/drawing/2016/5/10/chartex" xmlns:cx5="http://schemas.microsoft.com/office/drawing/2016/5/11/chartex" xmlns:cx6="http://schemas.microsoft.com/office/drawing/2016/5/12/chartex" xmlns:cx7="http://schemas.microsoft.com/office/drawing/2016/5/13/chartex" xmlns:cx8="http://schemas.microsoft.com/office/drawing/2016/5/14/chartex" xmlns:mc="http://schemas.openxmlformats.org/markup-compatibility/2006" xmlns:aink="http://schemas.microsoft.com/office/drawing/2016/ink" xmlns:am3d="http://schemas.microsoft.com/office/drawing/2017/model3d" xmlns:o="urn:schemas-microsoft-com:office:office" xmlns:oel="http://schemas.microsoft.com/office/2019/extlst" xmlns:r="http://schemas.openxmlformats.org/officeDocument/2006/relationships" xmlns:m="http://schemas.openxmlformats.org/officeDocument/2006/math" xmlns:v="urn:schemas-microsoft-com:vml" xmlns:wp14="http://schemas.microsoft.com/office/word/2010/wordprocessingDrawing" xmlns:wp="http://schemas.openxmlformats.org/drawingml/2006/wordprocessingDrawing" xmlns:w10="urn:schemas-microsoft-com:office:word" xmlns:w="http://schemas.openxmlformats.org/wordprocessingml/2006/main" xmlns:w14="http://schemas.microsoft.com/office/word/2010/wordml" xmlns:w15="http://schemas.microsoft.com/office/word/2012/wordml" xmlns:w16cex="http://schemas.microsoft.com/office/word/2018/wordml/cex" xmlns:w16cid="http://schemas.microsoft.com/office/word/2016/wordml/cid" xmlns:w16="http://schemas.microsoft.com/office/word/2018/wordml" xmlns:w16sdtdh="http://schemas.microsoft.com/office/word/2020/wordml/sdtdatahash" xmlns:w16se="http://schemas.microsoft.com/office/word/2015/wordml/symex" xmlns:wpg="http://schemas.microsoft.com/office/word/2010/wordprocessingGroup" xmlns:wpi="http://schemas.microsoft.com/office/word/2010/wordprocessingInk" xmlns:wne="http://schemas.microsoft.com/office/word/2006/wordml" xmlns:wps="http://schemas.microsoft.com/office/word/2010/wordprocessingShape" mc:Ignorable="w14 w15 w16se w16cid w16 w16cex w16sdtdh wp14">
   <w:tbl>
     <w:tblPr>
       <w:tblStyle w:val="Grilledutableau"/>
@@ -5036,7 +3514,7 @@
 </file>
 
 <file path=word/numbering.xml><?xml version="1.0" encoding="utf-8"?>
-<w:numbering xmlns:wpc="http://schemas.microsoft.com/office/word/2010/wordprocessingCanvas" xmlns:cx="http://schemas.microsoft.com/office/drawing/2014/chartex" xmlns:cx1="http://schemas.microsoft.com/office/drawing/2015/9/8/chartex" xmlns:cx2="http://schemas.microsoft.com/office/drawing/2015/10/21/chartex" xmlns:cx3="http://schemas.microsoft.com/office/drawing/2016/5/9/chartex" xmlns:cx4="http://schemas.microsoft.com/office/drawing/2016/5/10/chartex" xmlns:cx5="http://schemas.microsoft.com/office/drawing/2016/5/11/chartex" xmlns:cx6="http://schemas.microsoft.com/office/drawing/2016/5/12/chartex" xmlns:cx7="http://schemas.microsoft.com/office/drawing/2016/5/13/chartex" xmlns:cx8="http://schemas.microsoft.com/office/drawing/2016/5/14/chartex" xmlns:mc="http://schemas.openxmlformats.org/markup-compatibility/2006" xmlns:aink="http://schemas.microsoft.com/office/drawing/2016/ink" xmlns:am3d="http://schemas.microsoft.com/office/drawing/2017/model3d" xmlns:o="urn:schemas-microsoft-com:office:office" xmlns:oel="http://schemas.microsoft.com/office/2019/extlst" xmlns:r="http://schemas.openxmlformats.org/officeDocument/2006/relationships" xmlns:m="http://schemas.openxmlformats.org/officeDocument/2006/math" xmlns:v="urn:schemas-microsoft-com:vml" xmlns:wp14="http://schemas.microsoft.com/office/word/2010/wordprocessingDrawing" xmlns:wp="http://schemas.openxmlformats.org/drawingml/2006/wordprocessingDrawing" xmlns:w10="urn:schemas-microsoft-com:office:word" xmlns:w="http://schemas.openxmlformats.org/wordprocessingml/2006/main" xmlns:w14="http://schemas.microsoft.com/office/word/2010/wordml" xmlns:w15="http://schemas.microsoft.com/office/word/2012/wordml" xmlns:w16cex="http://schemas.microsoft.com/office/word/2018/wordml/cex" xmlns:w16cid="http://schemas.microsoft.com/office/word/2016/wordml/cid" xmlns:w16="http://schemas.microsoft.com/office/word/2018/wordml" xmlns:w16du="http://schemas.microsoft.com/office/word/2023/wordml/word16du" xmlns:w16sdtdh="http://schemas.microsoft.com/office/word/2020/wordml/sdtdatahash" xmlns:w16se="http://schemas.microsoft.com/office/word/2015/wordml/symex" xmlns:wpg="http://schemas.microsoft.com/office/word/2010/wordprocessingGroup" xmlns:wpi="http://schemas.microsoft.com/office/word/2010/wordprocessingInk" xmlns:wne="http://schemas.microsoft.com/office/word/2006/wordml" xmlns:wps="http://schemas.microsoft.com/office/word/2010/wordprocessingShape" mc:Ignorable="w14 w15 w16se w16cid w16 w16cex w16sdtdh w16du wp14">
+<w:numbering xmlns:wpc="http://schemas.microsoft.com/office/word/2010/wordprocessingCanvas" xmlns:cx="http://schemas.microsoft.com/office/drawing/2014/chartex" xmlns:cx1="http://schemas.microsoft.com/office/drawing/2015/9/8/chartex" xmlns:cx2="http://schemas.microsoft.com/office/drawing/2015/10/21/chartex" xmlns:cx3="http://schemas.microsoft.com/office/drawing/2016/5/9/chartex" xmlns:cx4="http://schemas.microsoft.com/office/drawing/2016/5/10/chartex" xmlns:cx5="http://schemas.microsoft.com/office/drawing/2016/5/11/chartex" xmlns:cx6="http://schemas.microsoft.com/office/drawing/2016/5/12/chartex" xmlns:cx7="http://schemas.microsoft.com/office/drawing/2016/5/13/chartex" xmlns:cx8="http://schemas.microsoft.com/office/drawing/2016/5/14/chartex" xmlns:mc="http://schemas.openxmlformats.org/markup-compatibility/2006" xmlns:aink="http://schemas.microsoft.com/office/drawing/2016/ink" xmlns:am3d="http://schemas.microsoft.com/office/drawing/2017/model3d" xmlns:o="urn:schemas-microsoft-com:office:office" xmlns:oel="http://schemas.microsoft.com/office/2019/extlst" xmlns:r="http://schemas.openxmlformats.org/officeDocument/2006/relationships" xmlns:m="http://schemas.openxmlformats.org/officeDocument/2006/math" xmlns:v="urn:schemas-microsoft-com:vml" xmlns:wp14="http://schemas.microsoft.com/office/word/2010/wordprocessingDrawing" xmlns:wp="http://schemas.openxmlformats.org/drawingml/2006/wordprocessingDrawing" xmlns:w10="urn:schemas-microsoft-com:office:word" xmlns:w="http://schemas.openxmlformats.org/wordprocessingml/2006/main" xmlns:w14="http://schemas.microsoft.com/office/word/2010/wordml" xmlns:w15="http://schemas.microsoft.com/office/word/2012/wordml" xmlns:w16cex="http://schemas.microsoft.com/office/word/2018/wordml/cex" xmlns:w16cid="http://schemas.microsoft.com/office/word/2016/wordml/cid" xmlns:w16="http://schemas.microsoft.com/office/word/2018/wordml" xmlns:w16sdtdh="http://schemas.microsoft.com/office/word/2020/wordml/sdtdatahash" xmlns:w16se="http://schemas.microsoft.com/office/word/2015/wordml/symex" xmlns:wpg="http://schemas.microsoft.com/office/word/2010/wordprocessingGroup" xmlns:wpi="http://schemas.microsoft.com/office/word/2010/wordprocessingInk" xmlns:wne="http://schemas.microsoft.com/office/word/2006/wordml" xmlns:wps="http://schemas.microsoft.com/office/word/2010/wordprocessingShape" mc:Ignorable="w14 w15 w16se w16cid w16 w16cex w16sdtdh wp14">
   <w:numPicBullet w:numPicBulletId="0">
     <w:pict>
       <v:shapetype id="_x0000_t75" coordsize="21600,21600" o:spt="75" o:preferrelative="t" path="m@4@5l@4@11@9@11@9@5xe" filled="f" stroked="f">
@@ -5058,7 +3536,7 @@
         <v:path o:extrusionok="f" gradientshapeok="t" o:connecttype="rect"/>
         <o:lock v:ext="edit" aspectratio="t"/>
       </v:shapetype>
-      <v:shape id="_x0000_i1062" type="#_x0000_t75" style="width:12pt;height:12pt" o:bullet="t">
+      <v:shape id="_x0000_i1038" type="#_x0000_t75" style="width:12pt;height:12pt" o:bullet="t">
         <v:imagedata r:id="rId1" o:title="BD10263_"/>
       </v:shape>
     </w:pict>
@@ -5846,6 +4324,208 @@
     </w:lvl>
   </w:abstractNum>
   <w:abstractNum w:abstractNumId="15" w15:restartNumberingAfterBreak="0">
+    <w:nsid w:val="095952AA"/>
+    <w:multiLevelType w:val="hybridMultilevel"/>
+    <w:tmpl w:val="94108E3C"/>
+    <w:lvl w:ilvl="0" w:tplc="100C000F">
+      <w:start w:val="1"/>
+      <w:numFmt w:val="decimal"/>
+      <w:lvlText w:val="%1."/>
+      <w:lvlJc w:val="left"/>
+      <w:pPr>
+        <w:ind w:left="720" w:hanging="360"/>
+      </w:pPr>
+      <w:rPr>
+        <w:rFonts w:hint="default"/>
+      </w:rPr>
+    </w:lvl>
+    <w:lvl w:ilvl="1" w:tplc="100C0019" w:tentative="1">
+      <w:start w:val="1"/>
+      <w:numFmt w:val="lowerLetter"/>
+      <w:lvlText w:val="%2."/>
+      <w:lvlJc w:val="left"/>
+      <w:pPr>
+        <w:ind w:left="1440" w:hanging="360"/>
+      </w:pPr>
+    </w:lvl>
+    <w:lvl w:ilvl="2" w:tplc="100C001B" w:tentative="1">
+      <w:start w:val="1"/>
+      <w:numFmt w:val="lowerRoman"/>
+      <w:lvlText w:val="%3."/>
+      <w:lvlJc w:val="right"/>
+      <w:pPr>
+        <w:ind w:left="2160" w:hanging="180"/>
+      </w:pPr>
+    </w:lvl>
+    <w:lvl w:ilvl="3" w:tplc="100C000F" w:tentative="1">
+      <w:start w:val="1"/>
+      <w:numFmt w:val="decimal"/>
+      <w:lvlText w:val="%4."/>
+      <w:lvlJc w:val="left"/>
+      <w:pPr>
+        <w:ind w:left="2880" w:hanging="360"/>
+      </w:pPr>
+    </w:lvl>
+    <w:lvl w:ilvl="4" w:tplc="100C0019" w:tentative="1">
+      <w:start w:val="1"/>
+      <w:numFmt w:val="lowerLetter"/>
+      <w:lvlText w:val="%5."/>
+      <w:lvlJc w:val="left"/>
+      <w:pPr>
+        <w:ind w:left="3600" w:hanging="360"/>
+      </w:pPr>
+    </w:lvl>
+    <w:lvl w:ilvl="5" w:tplc="100C001B" w:tentative="1">
+      <w:start w:val="1"/>
+      <w:numFmt w:val="lowerRoman"/>
+      <w:lvlText w:val="%6."/>
+      <w:lvlJc w:val="right"/>
+      <w:pPr>
+        <w:ind w:left="4320" w:hanging="180"/>
+      </w:pPr>
+    </w:lvl>
+    <w:lvl w:ilvl="6" w:tplc="100C000F" w:tentative="1">
+      <w:start w:val="1"/>
+      <w:numFmt w:val="decimal"/>
+      <w:lvlText w:val="%7."/>
+      <w:lvlJc w:val="left"/>
+      <w:pPr>
+        <w:ind w:left="5040" w:hanging="360"/>
+      </w:pPr>
+    </w:lvl>
+    <w:lvl w:ilvl="7" w:tplc="100C0019" w:tentative="1">
+      <w:start w:val="1"/>
+      <w:numFmt w:val="lowerLetter"/>
+      <w:lvlText w:val="%8."/>
+      <w:lvlJc w:val="left"/>
+      <w:pPr>
+        <w:ind w:left="5760" w:hanging="360"/>
+      </w:pPr>
+    </w:lvl>
+    <w:lvl w:ilvl="8" w:tplc="100C001B" w:tentative="1">
+      <w:start w:val="1"/>
+      <w:numFmt w:val="lowerRoman"/>
+      <w:lvlText w:val="%9."/>
+      <w:lvlJc w:val="right"/>
+      <w:pPr>
+        <w:ind w:left="6480" w:hanging="180"/>
+      </w:pPr>
+    </w:lvl>
+  </w:abstractNum>
+  <w:abstractNum w:abstractNumId="16" w15:restartNumberingAfterBreak="0">
+    <w:nsid w:val="0A185F8E"/>
+    <w:multiLevelType w:val="hybridMultilevel"/>
+    <w:tmpl w:val="2F80C57E"/>
+    <w:lvl w:ilvl="0" w:tplc="807A6E4E">
+      <w:start w:val="1"/>
+      <w:numFmt w:val="bullet"/>
+      <w:lvlText w:val="-"/>
+      <w:lvlJc w:val="left"/>
+      <w:pPr>
+        <w:ind w:left="720" w:hanging="360"/>
+      </w:pPr>
+      <w:rPr>
+        <w:rFonts w:ascii="Century Gothic" w:eastAsia="Times New Roman" w:hAnsi="Century Gothic" w:cs="Times New Roman" w:hint="default"/>
+      </w:rPr>
+    </w:lvl>
+    <w:lvl w:ilvl="1" w:tplc="100C0003" w:tentative="1">
+      <w:start w:val="1"/>
+      <w:numFmt w:val="bullet"/>
+      <w:lvlText w:val="o"/>
+      <w:lvlJc w:val="left"/>
+      <w:pPr>
+        <w:ind w:left="1440" w:hanging="360"/>
+      </w:pPr>
+      <w:rPr>
+        <w:rFonts w:ascii="Courier New" w:hAnsi="Courier New" w:cs="Courier New" w:hint="default"/>
+      </w:rPr>
+    </w:lvl>
+    <w:lvl w:ilvl="2" w:tplc="100C0005" w:tentative="1">
+      <w:start w:val="1"/>
+      <w:numFmt w:val="bullet"/>
+      <w:lvlText w:val=""/>
+      <w:lvlJc w:val="left"/>
+      <w:pPr>
+        <w:ind w:left="2160" w:hanging="360"/>
+      </w:pPr>
+      <w:rPr>
+        <w:rFonts w:ascii="Wingdings" w:hAnsi="Wingdings" w:hint="default"/>
+      </w:rPr>
+    </w:lvl>
+    <w:lvl w:ilvl="3" w:tplc="100C0001" w:tentative="1">
+      <w:start w:val="1"/>
+      <w:numFmt w:val="bullet"/>
+      <w:lvlText w:val=""/>
+      <w:lvlJc w:val="left"/>
+      <w:pPr>
+        <w:ind w:left="2880" w:hanging="360"/>
+      </w:pPr>
+      <w:rPr>
+        <w:rFonts w:ascii="Symbol" w:hAnsi="Symbol" w:hint="default"/>
+      </w:rPr>
+    </w:lvl>
+    <w:lvl w:ilvl="4" w:tplc="100C0003" w:tentative="1">
+      <w:start w:val="1"/>
+      <w:numFmt w:val="bullet"/>
+      <w:lvlText w:val="o"/>
+      <w:lvlJc w:val="left"/>
+      <w:pPr>
+        <w:ind w:left="3600" w:hanging="360"/>
+      </w:pPr>
+      <w:rPr>
+        <w:rFonts w:ascii="Courier New" w:hAnsi="Courier New" w:cs="Courier New" w:hint="default"/>
+      </w:rPr>
+    </w:lvl>
+    <w:lvl w:ilvl="5" w:tplc="100C0005" w:tentative="1">
+      <w:start w:val="1"/>
+      <w:numFmt w:val="bullet"/>
+      <w:lvlText w:val=""/>
+      <w:lvlJc w:val="left"/>
+      <w:pPr>
+        <w:ind w:left="4320" w:hanging="360"/>
+      </w:pPr>
+      <w:rPr>
+        <w:rFonts w:ascii="Wingdings" w:hAnsi="Wingdings" w:hint="default"/>
+      </w:rPr>
+    </w:lvl>
+    <w:lvl w:ilvl="6" w:tplc="100C0001" w:tentative="1">
+      <w:start w:val="1"/>
+      <w:numFmt w:val="bullet"/>
+      <w:lvlText w:val=""/>
+      <w:lvlJc w:val="left"/>
+      <w:pPr>
+        <w:ind w:left="5040" w:hanging="360"/>
+      </w:pPr>
+      <w:rPr>
+        <w:rFonts w:ascii="Symbol" w:hAnsi="Symbol" w:hint="default"/>
+      </w:rPr>
+    </w:lvl>
+    <w:lvl w:ilvl="7" w:tplc="100C0003" w:tentative="1">
+      <w:start w:val="1"/>
+      <w:numFmt w:val="bullet"/>
+      <w:lvlText w:val="o"/>
+      <w:lvlJc w:val="left"/>
+      <w:pPr>
+        <w:ind w:left="5760" w:hanging="360"/>
+      </w:pPr>
+      <w:rPr>
+        <w:rFonts w:ascii="Courier New" w:hAnsi="Courier New" w:cs="Courier New" w:hint="default"/>
+      </w:rPr>
+    </w:lvl>
+    <w:lvl w:ilvl="8" w:tplc="100C0005" w:tentative="1">
+      <w:start w:val="1"/>
+      <w:numFmt w:val="bullet"/>
+      <w:lvlText w:val=""/>
+      <w:lvlJc w:val="left"/>
+      <w:pPr>
+        <w:ind w:left="6480" w:hanging="360"/>
+      </w:pPr>
+      <w:rPr>
+        <w:rFonts w:ascii="Wingdings" w:hAnsi="Wingdings" w:hint="default"/>
+      </w:rPr>
+    </w:lvl>
+  </w:abstractNum>
+  <w:abstractNum w:abstractNumId="17" w15:restartNumberingAfterBreak="0">
     <w:nsid w:val="0A7C7405"/>
     <w:multiLevelType w:val="singleLevel"/>
     <w:tmpl w:val="92869324"/>
@@ -5866,7 +4546,7 @@
       </w:rPr>
     </w:lvl>
   </w:abstractNum>
-  <w:abstractNum w:abstractNumId="16" w15:restartNumberingAfterBreak="0">
+  <w:abstractNum w:abstractNumId="18" w15:restartNumberingAfterBreak="0">
     <w:nsid w:val="100D77BA"/>
     <w:multiLevelType w:val="hybridMultilevel"/>
     <w:tmpl w:val="B8147694"/>
@@ -5979,7 +4659,7 @@
       </w:rPr>
     </w:lvl>
   </w:abstractNum>
-  <w:abstractNum w:abstractNumId="17" w15:restartNumberingAfterBreak="0">
+  <w:abstractNum w:abstractNumId="19" w15:restartNumberingAfterBreak="0">
     <w:nsid w:val="13386E8A"/>
     <w:multiLevelType w:val="multilevel"/>
     <w:tmpl w:val="100C0021"/>
@@ -6092,7 +4772,7 @@
       </w:rPr>
     </w:lvl>
   </w:abstractNum>
-  <w:abstractNum w:abstractNumId="18" w15:restartNumberingAfterBreak="0">
+  <w:abstractNum w:abstractNumId="20" w15:restartNumberingAfterBreak="0">
     <w:nsid w:val="13AB381A"/>
     <w:multiLevelType w:val="hybridMultilevel"/>
     <w:tmpl w:val="B43857E8"/>
@@ -6235,7 +4915,7 @@
       </w:rPr>
     </w:lvl>
   </w:abstractNum>
-  <w:abstractNum w:abstractNumId="19" w15:restartNumberingAfterBreak="0">
+  <w:abstractNum w:abstractNumId="21" w15:restartNumberingAfterBreak="0">
     <w:nsid w:val="20CB35C8"/>
     <w:multiLevelType w:val="hybridMultilevel"/>
     <w:tmpl w:val="2AA2EA56"/>
@@ -6348,7 +5028,7 @@
       </w:rPr>
     </w:lvl>
   </w:abstractNum>
-  <w:abstractNum w:abstractNumId="20" w15:restartNumberingAfterBreak="0">
+  <w:abstractNum w:abstractNumId="22" w15:restartNumberingAfterBreak="0">
     <w:nsid w:val="273C5F92"/>
     <w:multiLevelType w:val="hybridMultilevel"/>
     <w:tmpl w:val="6590D382"/>
@@ -6488,7 +5168,7 @@
       </w:rPr>
     </w:lvl>
   </w:abstractNum>
-  <w:abstractNum w:abstractNumId="21" w15:restartNumberingAfterBreak="0">
+  <w:abstractNum w:abstractNumId="23" w15:restartNumberingAfterBreak="0">
     <w:nsid w:val="2A8F67FD"/>
     <w:multiLevelType w:val="multilevel"/>
     <w:tmpl w:val="CA6E92A4"/>
@@ -6631,7 +5311,7 @@
       </w:rPr>
     </w:lvl>
   </w:abstractNum>
-  <w:abstractNum w:abstractNumId="22" w15:restartNumberingAfterBreak="0">
+  <w:abstractNum w:abstractNumId="24" w15:restartNumberingAfterBreak="0">
     <w:nsid w:val="2F2C5963"/>
     <w:multiLevelType w:val="multilevel"/>
     <w:tmpl w:val="E2569098"/>
@@ -6744,7 +5424,7 @@
       </w:pPr>
     </w:lvl>
   </w:abstractNum>
-  <w:abstractNum w:abstractNumId="23" w15:restartNumberingAfterBreak="0">
+  <w:abstractNum w:abstractNumId="25" w15:restartNumberingAfterBreak="0">
     <w:nsid w:val="36506853"/>
     <w:multiLevelType w:val="multilevel"/>
     <w:tmpl w:val="2F6EF210"/>
@@ -6857,7 +5537,7 @@
       </w:rPr>
     </w:lvl>
   </w:abstractNum>
-  <w:abstractNum w:abstractNumId="24" w15:restartNumberingAfterBreak="0">
+  <w:abstractNum w:abstractNumId="26" w15:restartNumberingAfterBreak="0">
     <w:nsid w:val="3BD16F36"/>
     <w:multiLevelType w:val="multilevel"/>
     <w:tmpl w:val="100C0021"/>
@@ -6970,7 +5650,7 @@
       </w:rPr>
     </w:lvl>
   </w:abstractNum>
-  <w:abstractNum w:abstractNumId="25" w15:restartNumberingAfterBreak="0">
+  <w:abstractNum w:abstractNumId="27" w15:restartNumberingAfterBreak="0">
     <w:nsid w:val="3C361DED"/>
     <w:multiLevelType w:val="multilevel"/>
     <w:tmpl w:val="100C0021"/>
@@ -7083,7 +5763,7 @@
       </w:rPr>
     </w:lvl>
   </w:abstractNum>
-  <w:abstractNum w:abstractNumId="26" w15:restartNumberingAfterBreak="0">
+  <w:abstractNum w:abstractNumId="28" w15:restartNumberingAfterBreak="0">
     <w:nsid w:val="3EF922F0"/>
     <w:multiLevelType w:val="multilevel"/>
     <w:tmpl w:val="100C0021"/>
@@ -7196,7 +5876,7 @@
       </w:rPr>
     </w:lvl>
   </w:abstractNum>
-  <w:abstractNum w:abstractNumId="27" w15:restartNumberingAfterBreak="0">
+  <w:abstractNum w:abstractNumId="29" w15:restartNumberingAfterBreak="0">
     <w:nsid w:val="486164F4"/>
     <w:multiLevelType w:val="multilevel"/>
     <w:tmpl w:val="100C0021"/>
@@ -7309,7 +5989,7 @@
       </w:rPr>
     </w:lvl>
   </w:abstractNum>
-  <w:abstractNum w:abstractNumId="28" w15:restartNumberingAfterBreak="0">
+  <w:abstractNum w:abstractNumId="30" w15:restartNumberingAfterBreak="0">
     <w:nsid w:val="4C4E14AC"/>
     <w:multiLevelType w:val="multilevel"/>
     <w:tmpl w:val="100C001F"/>
@@ -7395,7 +6075,7 @@
       </w:pPr>
     </w:lvl>
   </w:abstractNum>
-  <w:abstractNum w:abstractNumId="29" w15:restartNumberingAfterBreak="0">
+  <w:abstractNum w:abstractNumId="31" w15:restartNumberingAfterBreak="0">
     <w:nsid w:val="4D30734E"/>
     <w:multiLevelType w:val="multilevel"/>
     <w:tmpl w:val="100C001D"/>
@@ -7481,7 +6161,7 @@
       </w:pPr>
     </w:lvl>
   </w:abstractNum>
-  <w:abstractNum w:abstractNumId="30" w15:restartNumberingAfterBreak="0">
+  <w:abstractNum w:abstractNumId="32" w15:restartNumberingAfterBreak="0">
     <w:nsid w:val="55FE2729"/>
     <w:multiLevelType w:val="multilevel"/>
     <w:tmpl w:val="100C0023"/>
@@ -7568,7 +6248,7 @@
       </w:pPr>
     </w:lvl>
   </w:abstractNum>
-  <w:abstractNum w:abstractNumId="31" w15:restartNumberingAfterBreak="0">
+  <w:abstractNum w:abstractNumId="33" w15:restartNumberingAfterBreak="0">
     <w:nsid w:val="58933B2A"/>
     <w:multiLevelType w:val="multilevel"/>
     <w:tmpl w:val="100C0021"/>
@@ -7681,7 +6361,7 @@
       </w:rPr>
     </w:lvl>
   </w:abstractNum>
-  <w:abstractNum w:abstractNumId="32" w15:restartNumberingAfterBreak="0">
+  <w:abstractNum w:abstractNumId="34" w15:restartNumberingAfterBreak="0">
     <w:nsid w:val="5C877673"/>
     <w:multiLevelType w:val="multilevel"/>
     <w:tmpl w:val="100C0021"/>
@@ -7794,7 +6474,7 @@
       </w:rPr>
     </w:lvl>
   </w:abstractNum>
-  <w:abstractNum w:abstractNumId="33" w15:restartNumberingAfterBreak="0">
+  <w:abstractNum w:abstractNumId="35" w15:restartNumberingAfterBreak="0">
     <w:nsid w:val="5CBC53EC"/>
     <w:multiLevelType w:val="multilevel"/>
     <w:tmpl w:val="2F6EF210"/>
@@ -7907,7 +6587,7 @@
       </w:rPr>
     </w:lvl>
   </w:abstractNum>
-  <w:abstractNum w:abstractNumId="34" w15:restartNumberingAfterBreak="0">
+  <w:abstractNum w:abstractNumId="36" w15:restartNumberingAfterBreak="0">
     <w:nsid w:val="5E424682"/>
     <w:multiLevelType w:val="multilevel"/>
     <w:tmpl w:val="100C001F"/>
@@ -7993,7 +6673,7 @@
       </w:pPr>
     </w:lvl>
   </w:abstractNum>
-  <w:abstractNum w:abstractNumId="35" w15:restartNumberingAfterBreak="0">
+  <w:abstractNum w:abstractNumId="37" w15:restartNumberingAfterBreak="0">
     <w:nsid w:val="63A9062F"/>
     <w:multiLevelType w:val="multilevel"/>
     <w:tmpl w:val="DCCE794A"/>
@@ -8133,7 +6813,7 @@
       </w:rPr>
     </w:lvl>
   </w:abstractNum>
-  <w:abstractNum w:abstractNumId="36" w15:restartNumberingAfterBreak="0">
+  <w:abstractNum w:abstractNumId="38" w15:restartNumberingAfterBreak="0">
     <w:nsid w:val="643F0961"/>
     <w:multiLevelType w:val="multilevel"/>
     <w:tmpl w:val="100C0021"/>
@@ -8246,7 +6926,7 @@
       </w:rPr>
     </w:lvl>
   </w:abstractNum>
-  <w:abstractNum w:abstractNumId="37" w15:restartNumberingAfterBreak="0">
+  <w:abstractNum w:abstractNumId="39" w15:restartNumberingAfterBreak="0">
     <w:nsid w:val="6D6476B9"/>
     <w:multiLevelType w:val="multilevel"/>
     <w:tmpl w:val="100C0023"/>
@@ -8333,7 +7013,7 @@
       </w:pPr>
     </w:lvl>
   </w:abstractNum>
-  <w:abstractNum w:abstractNumId="38" w15:restartNumberingAfterBreak="0">
+  <w:abstractNum w:abstractNumId="40" w15:restartNumberingAfterBreak="0">
     <w:nsid w:val="70C03573"/>
     <w:multiLevelType w:val="multilevel"/>
     <w:tmpl w:val="100C0021"/>
@@ -8446,7 +7126,7 @@
       </w:rPr>
     </w:lvl>
   </w:abstractNum>
-  <w:abstractNum w:abstractNumId="39" w15:restartNumberingAfterBreak="0">
+  <w:abstractNum w:abstractNumId="41" w15:restartNumberingAfterBreak="0">
     <w:nsid w:val="79CD09A9"/>
     <w:multiLevelType w:val="multilevel"/>
     <w:tmpl w:val="100C0021"/>
@@ -8559,7 +7239,7 @@
       </w:rPr>
     </w:lvl>
   </w:abstractNum>
-  <w:abstractNum w:abstractNumId="40" w15:restartNumberingAfterBreak="0">
+  <w:abstractNum w:abstractNumId="42" w15:restartNumberingAfterBreak="0">
     <w:nsid w:val="7E7F1C51"/>
     <w:multiLevelType w:val="multilevel"/>
     <w:tmpl w:val="100C0021"/>
@@ -8676,94 +7356,94 @@
     <w:abstractNumId w:val="11"/>
   </w:num>
   <w:num w:numId="2" w16cid:durableId="126238678">
+    <w:abstractNumId w:val="20"/>
+  </w:num>
+  <w:num w:numId="3" w16cid:durableId="1521510944">
+    <w:abstractNumId w:val="17"/>
+  </w:num>
+  <w:num w:numId="4" w16cid:durableId="517475556">
+    <w:abstractNumId w:val="37"/>
+  </w:num>
+  <w:num w:numId="5" w16cid:durableId="949435118">
+    <w:abstractNumId w:val="37"/>
+  </w:num>
+  <w:num w:numId="6" w16cid:durableId="450711124">
+    <w:abstractNumId w:val="17"/>
+  </w:num>
+  <w:num w:numId="7" w16cid:durableId="708798945">
+    <w:abstractNumId w:val="17"/>
+  </w:num>
+  <w:num w:numId="8" w16cid:durableId="1019625723">
+    <w:abstractNumId w:val="17"/>
+  </w:num>
+  <w:num w:numId="9" w16cid:durableId="344671509">
+    <w:abstractNumId w:val="17"/>
+  </w:num>
+  <w:num w:numId="10" w16cid:durableId="559559801">
+    <w:abstractNumId w:val="37"/>
+  </w:num>
+  <w:num w:numId="11" w16cid:durableId="240528349">
+    <w:abstractNumId w:val="17"/>
+  </w:num>
+  <w:num w:numId="12" w16cid:durableId="1281913849">
+    <w:abstractNumId w:val="24"/>
+  </w:num>
+  <w:num w:numId="13" w16cid:durableId="1581402224">
+    <w:abstractNumId w:val="23"/>
+  </w:num>
+  <w:num w:numId="14" w16cid:durableId="71851827">
+    <w:abstractNumId w:val="21"/>
+  </w:num>
+  <w:num w:numId="15" w16cid:durableId="1388336791">
     <w:abstractNumId w:val="18"/>
   </w:num>
-  <w:num w:numId="3" w16cid:durableId="1521510944">
-    <w:abstractNumId w:val="15"/>
-  </w:num>
-  <w:num w:numId="4" w16cid:durableId="517475556">
-    <w:abstractNumId w:val="35"/>
-  </w:num>
-  <w:num w:numId="5" w16cid:durableId="949435118">
-    <w:abstractNumId w:val="35"/>
-  </w:num>
-  <w:num w:numId="6" w16cid:durableId="450711124">
-    <w:abstractNumId w:val="15"/>
-  </w:num>
-  <w:num w:numId="7" w16cid:durableId="708798945">
-    <w:abstractNumId w:val="15"/>
-  </w:num>
-  <w:num w:numId="8" w16cid:durableId="1019625723">
-    <w:abstractNumId w:val="15"/>
-  </w:num>
-  <w:num w:numId="9" w16cid:durableId="344671509">
-    <w:abstractNumId w:val="15"/>
-  </w:num>
-  <w:num w:numId="10" w16cid:durableId="559559801">
-    <w:abstractNumId w:val="35"/>
-  </w:num>
-  <w:num w:numId="11" w16cid:durableId="240528349">
-    <w:abstractNumId w:val="15"/>
-  </w:num>
-  <w:num w:numId="12" w16cid:durableId="1281913849">
-    <w:abstractNumId w:val="22"/>
-  </w:num>
-  <w:num w:numId="13" w16cid:durableId="1581402224">
-    <w:abstractNumId w:val="21"/>
-  </w:num>
-  <w:num w:numId="14" w16cid:durableId="71851827">
-    <w:abstractNumId w:val="19"/>
-  </w:num>
-  <w:num w:numId="15" w16cid:durableId="1388336791">
-    <w:abstractNumId w:val="16"/>
-  </w:num>
   <w:num w:numId="16" w16cid:durableId="585920342">
-    <w:abstractNumId w:val="32"/>
+    <w:abstractNumId w:val="34"/>
   </w:num>
   <w:num w:numId="17" w16cid:durableId="513958944">
-    <w:abstractNumId w:val="27"/>
+    <w:abstractNumId w:val="29"/>
   </w:num>
   <w:num w:numId="18" w16cid:durableId="1426077321">
-    <w:abstractNumId w:val="40"/>
+    <w:abstractNumId w:val="42"/>
   </w:num>
   <w:num w:numId="19" w16cid:durableId="1640500527">
-    <w:abstractNumId w:val="38"/>
+    <w:abstractNumId w:val="40"/>
   </w:num>
   <w:num w:numId="20" w16cid:durableId="116683711">
     <w:abstractNumId w:val="10"/>
   </w:num>
   <w:num w:numId="21" w16cid:durableId="1899129485">
-    <w:abstractNumId w:val="36"/>
+    <w:abstractNumId w:val="38"/>
   </w:num>
   <w:num w:numId="22" w16cid:durableId="488906052">
-    <w:abstractNumId w:val="26"/>
+    <w:abstractNumId w:val="28"/>
   </w:num>
   <w:num w:numId="23" w16cid:durableId="1975788634">
-    <w:abstractNumId w:val="24"/>
+    <w:abstractNumId w:val="26"/>
   </w:num>
   <w:num w:numId="24" w16cid:durableId="834614015">
     <w:abstractNumId w:val="13"/>
   </w:num>
   <w:num w:numId="25" w16cid:durableId="1867601363">
-    <w:abstractNumId w:val="17"/>
+    <w:abstractNumId w:val="19"/>
   </w:num>
   <w:num w:numId="26" w16cid:durableId="168298443">
     <w:abstractNumId w:val="12"/>
   </w:num>
   <w:num w:numId="27" w16cid:durableId="1278874378">
+    <w:abstractNumId w:val="33"/>
+  </w:num>
+  <w:num w:numId="28" w16cid:durableId="161698035">
+    <w:abstractNumId w:val="36"/>
+  </w:num>
+  <w:num w:numId="29" w16cid:durableId="515271510">
     <w:abstractNumId w:val="31"/>
   </w:num>
-  <w:num w:numId="28" w16cid:durableId="161698035">
-    <w:abstractNumId w:val="34"/>
-  </w:num>
-  <w:num w:numId="29" w16cid:durableId="515271510">
-    <w:abstractNumId w:val="29"/>
-  </w:num>
   <w:num w:numId="30" w16cid:durableId="1853840829">
-    <w:abstractNumId w:val="30"/>
+    <w:abstractNumId w:val="32"/>
   </w:num>
   <w:num w:numId="31" w16cid:durableId="1810320185">
-    <w:abstractNumId w:val="37"/>
+    <w:abstractNumId w:val="39"/>
   </w:num>
   <w:num w:numId="32" w16cid:durableId="1182669887">
     <w:abstractNumId w:val="8"/>
@@ -8796,32 +7476,38 @@
     <w:abstractNumId w:val="4"/>
   </w:num>
   <w:num w:numId="42" w16cid:durableId="1986816345">
-    <w:abstractNumId w:val="28"/>
+    <w:abstractNumId w:val="30"/>
   </w:num>
   <w:num w:numId="43" w16cid:durableId="986129592">
-    <w:abstractNumId w:val="25"/>
+    <w:abstractNumId w:val="27"/>
   </w:num>
   <w:num w:numId="44" w16cid:durableId="1655984629">
-    <w:abstractNumId w:val="39"/>
+    <w:abstractNumId w:val="41"/>
   </w:num>
   <w:num w:numId="45" w16cid:durableId="1902206758">
     <w:abstractNumId w:val="14"/>
   </w:num>
   <w:num w:numId="46" w16cid:durableId="245237076">
-    <w:abstractNumId w:val="23"/>
+    <w:abstractNumId w:val="25"/>
   </w:num>
   <w:num w:numId="47" w16cid:durableId="1501504563">
-    <w:abstractNumId w:val="33"/>
+    <w:abstractNumId w:val="35"/>
   </w:num>
   <w:num w:numId="48" w16cid:durableId="140269143">
-    <w:abstractNumId w:val="20"/>
+    <w:abstractNumId w:val="22"/>
+  </w:num>
+  <w:num w:numId="49" w16cid:durableId="376008759">
+    <w:abstractNumId w:val="15"/>
+  </w:num>
+  <w:num w:numId="50" w16cid:durableId="71974076">
+    <w:abstractNumId w:val="16"/>
   </w:num>
   <w:numIdMacAtCleanup w:val="4"/>
 </w:numbering>
 </file>
 
 <file path=word/styles.xml><?xml version="1.0" encoding="utf-8"?>
-<w:styles xmlns:mc="http://schemas.openxmlformats.org/markup-compatibility/2006" xmlns:r="http://schemas.openxmlformats.org/officeDocument/2006/relationships" xmlns:w="http://schemas.openxmlformats.org/wordprocessingml/2006/main" xmlns:w14="http://schemas.microsoft.com/office/word/2010/wordml" xmlns:w15="http://schemas.microsoft.com/office/word/2012/wordml" xmlns:w16cex="http://schemas.microsoft.com/office/word/2018/wordml/cex" xmlns:w16cid="http://schemas.microsoft.com/office/word/2016/wordml/cid" xmlns:w16="http://schemas.microsoft.com/office/word/2018/wordml" xmlns:w16du="http://schemas.microsoft.com/office/word/2023/wordml/word16du" xmlns:w16sdtdh="http://schemas.microsoft.com/office/word/2020/wordml/sdtdatahash" xmlns:w16se="http://schemas.microsoft.com/office/word/2015/wordml/symex" mc:Ignorable="w14 w15 w16se w16cid w16 w16cex w16sdtdh w16du">
+<w:styles xmlns:mc="http://schemas.openxmlformats.org/markup-compatibility/2006" xmlns:r="http://schemas.openxmlformats.org/officeDocument/2006/relationships" xmlns:w="http://schemas.openxmlformats.org/wordprocessingml/2006/main" xmlns:w14="http://schemas.microsoft.com/office/word/2010/wordml" xmlns:w15="http://schemas.microsoft.com/office/word/2012/wordml" xmlns:w16cex="http://schemas.microsoft.com/office/word/2018/wordml/cex" xmlns:w16cid="http://schemas.microsoft.com/office/word/2016/wordml/cid" xmlns:w16="http://schemas.microsoft.com/office/word/2018/wordml" xmlns:w16sdtdh="http://schemas.microsoft.com/office/word/2020/wordml/sdtdatahash" xmlns:w16se="http://schemas.microsoft.com/office/word/2015/wordml/symex" mc:Ignorable="w14 w15 w16se w16cid w16 w16cex w16sdtdh">
   <w:docDefaults>
     <w:rPrDefault>
       <w:rPr>
@@ -9326,6 +8012,7 @@
   <w:style w:type="character" w:default="1" w:styleId="Policepardfaut">
     <w:name w:val="Default Paragraph Font"/>
     <w:uiPriority w:val="1"/>
+    <w:semiHidden/>
     <w:unhideWhenUsed/>
   </w:style>
   <w:style w:type="table" w:default="1" w:styleId="TableauNormal">
@@ -9513,7 +8200,6 @@
     <w:next w:val="Normal"/>
     <w:autoRedefine/>
     <w:uiPriority w:val="39"/>
-    <w:semiHidden/>
     <w:rsid w:val="00656974"/>
     <w:pPr>
       <w:spacing w:before="120" w:after="120"/>
@@ -9530,7 +8216,6 @@
     <w:next w:val="Normal"/>
     <w:autoRedefine/>
     <w:uiPriority w:val="39"/>
-    <w:semiHidden/>
     <w:rsid w:val="007F30AE"/>
     <w:pPr>
       <w:ind w:left="200"/>
@@ -9545,7 +8230,6 @@
     <w:next w:val="Normal"/>
     <w:autoRedefine/>
     <w:uiPriority w:val="39"/>
-    <w:semiHidden/>
     <w:rsid w:val="007F30AE"/>
     <w:pPr>
       <w:ind w:left="400"/>
@@ -9846,6 +8530,27 @@
       <w:rFonts w:asciiTheme="majorHAnsi" w:hAnsiTheme="majorHAnsi"/>
     </w:rPr>
   </w:style>
+  <w:style w:type="character" w:styleId="Mentionnonrsolue">
+    <w:name w:val="Unresolved Mention"/>
+    <w:basedOn w:val="Policepardfaut"/>
+    <w:uiPriority w:val="99"/>
+    <w:semiHidden/>
+    <w:unhideWhenUsed/>
+    <w:rsid w:val="009976F7"/>
+    <w:rPr>
+      <w:color w:val="605E5C"/>
+      <w:shd w:val="clear" w:color="auto" w:fill="E1DFDD"/>
+    </w:rPr>
+  </w:style>
+  <w:style w:type="character" w:styleId="Lienhypertextesuivivisit">
+    <w:name w:val="FollowedHyperlink"/>
+    <w:basedOn w:val="Policepardfaut"/>
+    <w:rsid w:val="009976F7"/>
+    <w:rPr>
+      <w:color w:val="800080" w:themeColor="followedHyperlink"/>
+      <w:u w:val="single"/>
+    </w:rPr>
+  </w:style>
 </w:styles>
 </file>
 
@@ -10136,12 +8841,16 @@
 </file>
 
 <file path=customXml/item1.xml><?xml version="1.0" encoding="utf-8"?>
+<b:Sources xmlns:b="http://schemas.openxmlformats.org/officeDocument/2006/bibliography" xmlns="http://schemas.openxmlformats.org/officeDocument/2006/bibliography" SelectedStyle="\APA.XSL" StyleName="APA"/>
+</file>
+
+<file path=customXml/item2.xml><?xml version="1.0" encoding="utf-8"?>
 <p:properties xmlns:p="http://schemas.microsoft.com/office/2006/metadata/properties" xmlns:xsi="http://www.w3.org/2001/XMLSchema-instance" xmlns:pc="http://schemas.microsoft.com/office/infopath/2007/PartnerControls">
   <documentManagement/>
 </p:properties>
 </file>
 
-<file path=customXml/item2.xml><?xml version="1.0" encoding="utf-8"?>
+<file path=customXml/item3.xml><?xml version="1.0" encoding="utf-8"?>
 <ct:contentTypeSchema xmlns:ct="http://schemas.microsoft.com/office/2006/metadata/contentType" xmlns:ma="http://schemas.microsoft.com/office/2006/metadata/properties/metaAttributes" ct:_="" ma:_="" ma:contentTypeName="Document" ma:contentTypeID="0x0101001ABD9BFFC9E543439C53A2705AE306EF" ma:contentTypeVersion="7" ma:contentTypeDescription="Crée un document." ma:contentTypeScope="" ma:versionID="a8097d1c79d6d0cee5b5bbddb65fdb0b">
   <xsd:schema xmlns:xsd="http://www.w3.org/2001/XMLSchema" xmlns:xs="http://www.w3.org/2001/XMLSchema" xmlns:p="http://schemas.microsoft.com/office/2006/metadata/properties" xmlns:ns2="bf2f2df3-a963-4452-b0e7-67dabc627c35" xmlns:ns3="f7d9f5a6-831d-4621-8c77-cbcaf993e406" targetNamespace="http://schemas.microsoft.com/office/2006/metadata/properties" ma:root="true" ma:fieldsID="ebbbaf1ea313f0dd3775b7f03c878572" ns2:_="" ns3:_="">
     <xsd:import namespace="bf2f2df3-a963-4452-b0e7-67dabc627c35"/>
@@ -10324,7 +9033,7 @@
 </ct:contentTypeSchema>
 </file>
 
-<file path=customXml/item3.xml><?xml version="1.0" encoding="utf-8"?>
+<file path=customXml/item4.xml><?xml version="1.0" encoding="utf-8"?>
 <?mso-contentType ?>
 <FormTemplates xmlns="http://schemas.microsoft.com/sharepoint/v3/contenttype/forms">
   <Display>DocumentLibraryForm</Display>
@@ -10333,11 +9042,15 @@
 </FormTemplates>
 </file>
 
-<file path=customXml/item4.xml><?xml version="1.0" encoding="utf-8"?>
-<b:Sources xmlns:b="http://schemas.openxmlformats.org/officeDocument/2006/bibliography" xmlns="http://schemas.openxmlformats.org/officeDocument/2006/bibliography" SelectedStyle="\APA.XSL" StyleName="APA"/>
+<file path=customXml/itemProps1.xml><?xml version="1.0" encoding="utf-8"?>
+<ds:datastoreItem xmlns:ds="http://schemas.openxmlformats.org/officeDocument/2006/customXml" ds:itemID="{C8C35155-3E6A-4058-B6E4-303717845E3B}">
+  <ds:schemaRefs>
+    <ds:schemaRef ds:uri="http://schemas.openxmlformats.org/officeDocument/2006/bibliography"/>
+  </ds:schemaRefs>
+</ds:datastoreItem>
 </file>
 
-<file path=customXml/itemProps1.xml><?xml version="1.0" encoding="utf-8"?>
+<file path=customXml/itemProps2.xml><?xml version="1.0" encoding="utf-8"?>
 <ds:datastoreItem xmlns:ds="http://schemas.openxmlformats.org/officeDocument/2006/customXml" ds:itemID="{4181FC95-92B5-446F-AE57-E4A44C8C450C}">
   <ds:schemaRefs>
     <ds:schemaRef ds:uri="http://schemas.microsoft.com/office/2006/metadata/properties"/>
@@ -10346,7 +9059,7 @@
 </ds:datastoreItem>
 </file>
 
-<file path=customXml/itemProps2.xml><?xml version="1.0" encoding="utf-8"?>
+<file path=customXml/itemProps3.xml><?xml version="1.0" encoding="utf-8"?>
 <ds:datastoreItem xmlns:ds="http://schemas.openxmlformats.org/officeDocument/2006/customXml" ds:itemID="{BDED5033-13FF-4BAB-B067-73B62E23F8D7}">
   <ds:schemaRefs>
     <ds:schemaRef ds:uri="http://schemas.microsoft.com/office/2006/metadata/contentType"/>
@@ -10365,18 +9078,10 @@
 </ds:datastoreItem>
 </file>
 
-<file path=customXml/itemProps3.xml><?xml version="1.0" encoding="utf-8"?>
+<file path=customXml/itemProps4.xml><?xml version="1.0" encoding="utf-8"?>
 <ds:datastoreItem xmlns:ds="http://schemas.openxmlformats.org/officeDocument/2006/customXml" ds:itemID="{DF8E7934-3F3A-4F32-A7D4-1B248DBE707D}">
   <ds:schemaRefs>
     <ds:schemaRef ds:uri="http://schemas.microsoft.com/sharepoint/v3/contenttype/forms"/>
   </ds:schemaRefs>
 </ds:datastoreItem>
-</file>
-
-<file path=customXml/itemProps4.xml><?xml version="1.0" encoding="utf-8"?>
-<ds:datastoreItem xmlns:ds="http://schemas.openxmlformats.org/officeDocument/2006/customXml" ds:itemID="{C8C35155-3E6A-4058-B6E4-303717845E3B}">
-  <ds:schemaRefs>
-    <ds:schemaRef ds:uri="http://schemas.openxmlformats.org/officeDocument/2006/bibliography"/>
-  </ds:schemaRefs>
-</ds:datastoreItem>
 </file>
</xml_diff>